<commit_message>
add for kid & for god
</commit_message>
<xml_diff>
--- a/Books/竭诚为主.docx
+++ b/Books/竭诚为主.docx
@@ -8932,8 +8932,8 @@
           <w:szCs w:val="32"/>
         </w:rPr>
       </w:pPr>
-      <w:bookmarkStart w:id="0" w:name="OLE_LINK2"/>
-      <w:bookmarkStart w:id="1" w:name="_Toc190093207"/>
+      <w:bookmarkStart w:id="0" w:name="_Toc190093207"/>
+      <w:bookmarkStart w:id="1" w:name="OLE_LINK2"/>
       <w:r>
         <w:rPr>
           <w:rFonts w:ascii="等线 Light" w:eastAsia="等线 Light" w:hAnsi="等线 Light" w:cs="Times New Roman" w:hint="eastAsia"/>
@@ -8946,9 +8946,9 @@
         <w:lastRenderedPageBreak/>
         <w:t>《竭诚为主》1月1日</w:t>
       </w:r>
-      <w:bookmarkEnd w:id="1"/>
-    </w:p>
-    <w:bookmarkEnd w:id="0"/>
+      <w:bookmarkEnd w:id="0"/>
+    </w:p>
+    <w:bookmarkEnd w:id="1"/>
     <w:p>
       <w:pPr>
         <w:adjustRightInd w:val="0"/>
@@ -10087,8 +10087,8 @@
           <w:szCs w:val="32"/>
         </w:rPr>
       </w:pPr>
-      <w:bookmarkStart w:id="5" w:name="OLE_LINK1"/>
-      <w:bookmarkStart w:id="6" w:name="_Toc190093211"/>
+      <w:bookmarkStart w:id="5" w:name="_Toc190093211"/>
+      <w:bookmarkStart w:id="6" w:name="OLE_LINK1"/>
       <w:r>
         <w:rPr>
           <w:rFonts w:ascii="等线 Light" w:eastAsia="等线 Light" w:hAnsi="等线 Light" w:cs="Times New Roman" w:hint="eastAsia"/>
@@ -10101,9 +10101,9 @@
         <w:lastRenderedPageBreak/>
         <w:t>《竭诚为主》1月5日</w:t>
       </w:r>
-      <w:bookmarkEnd w:id="6"/>
-    </w:p>
-    <w:bookmarkEnd w:id="5"/>
+      <w:bookmarkEnd w:id="5"/>
+    </w:p>
+    <w:bookmarkEnd w:id="6"/>
     <w:p>
       <w:pPr>
         <w:adjustRightInd w:val="0"/>
@@ -10819,9 +10819,9 @@
           <w:szCs w:val="32"/>
         </w:rPr>
       </w:pPr>
-      <w:bookmarkStart w:id="8" w:name="OLE_LINK4"/>
-      <w:bookmarkStart w:id="9" w:name="OLE_LINK3"/>
-      <w:bookmarkStart w:id="10" w:name="_Toc190093213"/>
+      <w:bookmarkStart w:id="8" w:name="_Toc190093213"/>
+      <w:bookmarkStart w:id="9" w:name="OLE_LINK4"/>
+      <w:bookmarkStart w:id="10" w:name="OLE_LINK3"/>
       <w:r>
         <w:rPr>
           <w:rFonts w:ascii="等线 Light" w:eastAsia="等线 Light" w:hAnsi="等线 Light" w:cs="Times New Roman" w:hint="eastAsia"/>
@@ -10834,7 +10834,7 @@
         <w:lastRenderedPageBreak/>
         <w:t>《竭诚为主》1月7日</w:t>
       </w:r>
-      <w:bookmarkEnd w:id="10"/>
+      <w:bookmarkEnd w:id="8"/>
     </w:p>
     <w:p>
       <w:pPr>
@@ -10930,7 +10930,7 @@
         </w:rPr>
         <w:t>）</w:t>
       </w:r>
-      <w:bookmarkEnd w:id="8"/>
+      <w:bookmarkEnd w:id="9"/>
     </w:p>
     <w:p>
       <w:pPr>
@@ -11195,7 +11195,7 @@
         </w:rPr>
         <w:t>来，因为他天性里所有的罅隙，已被主填满了。这种生命给人唯一的印象，就是主赐给与他亲密的人那种强烈的平静与稳妥。</w:t>
       </w:r>
-      <w:bookmarkEnd w:id="9"/>
+      <w:bookmarkEnd w:id="10"/>
     </w:p>
     <w:p>
       <w:pPr>
@@ -11549,8 +11549,8 @@
           <w:szCs w:val="32"/>
         </w:rPr>
       </w:pPr>
-      <w:bookmarkStart w:id="12" w:name="OLE_LINK41"/>
-      <w:bookmarkStart w:id="13" w:name="_Toc190093215"/>
+      <w:bookmarkStart w:id="12" w:name="_Toc190093215"/>
+      <w:bookmarkStart w:id="13" w:name="OLE_LINK41"/>
       <w:r>
         <w:rPr>
           <w:rFonts w:ascii="等线 Light" w:eastAsia="等线 Light" w:hAnsi="等线 Light" w:cs="Times New Roman" w:hint="eastAsia"/>
@@ -11585,7 +11585,7 @@
         </w:rPr>
         <w:t>日</w:t>
       </w:r>
-      <w:bookmarkEnd w:id="13"/>
+      <w:bookmarkEnd w:id="12"/>
     </w:p>
     <w:p>
       <w:pPr>
@@ -11696,7 +11696,7 @@
         </w:rPr>
       </w:pPr>
     </w:p>
-    <w:bookmarkEnd w:id="12"/>
+    <w:bookmarkEnd w:id="13"/>
     <w:p>
       <w:pPr>
         <w:adjustRightInd w:val="0"/>
@@ -12682,8 +12682,8 @@
           <w:szCs w:val="32"/>
         </w:rPr>
       </w:pPr>
-      <w:bookmarkStart w:id="16" w:name="OLE_LINK30"/>
-      <w:bookmarkStart w:id="17" w:name="_Toc190093218"/>
+      <w:bookmarkStart w:id="16" w:name="_Toc190093218"/>
+      <w:bookmarkStart w:id="17" w:name="OLE_LINK30"/>
       <w:r>
         <w:rPr>
           <w:rFonts w:ascii="等线 Light" w:eastAsia="等线 Light" w:hAnsi="等线 Light" w:cs="Times New Roman" w:hint="eastAsia"/>
@@ -12718,135 +12718,135 @@
         </w:rPr>
         <w:t>日</w:t>
       </w:r>
+      <w:bookmarkEnd w:id="16"/>
+    </w:p>
+    <w:p>
+      <w:pPr>
+        <w:adjustRightInd w:val="0"/>
+        <w:snapToGrid w:val="0"/>
+        <w:rPr>
+          <w:rFonts w:ascii="楷体" w:eastAsia="楷体" w:hAnsi="楷体" w:cs="Times New Roman" w:hint="eastAsia"/>
+          <w:b/>
+          <w:bCs/>
+          <w:sz w:val="28"/>
+          <w:szCs w:val="28"/>
+        </w:rPr>
+      </w:pPr>
+    </w:p>
+    <w:p>
+      <w:pPr>
+        <w:adjustRightInd w:val="0"/>
+        <w:snapToGrid w:val="0"/>
+        <w:rPr>
+          <w:rFonts w:ascii="楷体" w:eastAsia="楷体" w:hAnsi="楷体" w:cs="Times New Roman" w:hint="eastAsia"/>
+          <w:b/>
+          <w:bCs/>
+          <w:sz w:val="28"/>
+          <w:szCs w:val="28"/>
+        </w:rPr>
+      </w:pPr>
+      <w:r>
+        <w:rPr>
+          <w:rFonts w:ascii="楷体" w:eastAsia="楷体" w:hAnsi="楷体" w:cs="Times New Roman" w:hint="eastAsia"/>
+          <w:b/>
+          <w:bCs/>
+          <w:sz w:val="28"/>
+          <w:szCs w:val="28"/>
+        </w:rPr>
+        <w:t>你曾独自与神同在么？</w:t>
+      </w:r>
+    </w:p>
+    <w:p>
+      <w:pPr>
+        <w:adjustRightInd w:val="0"/>
+        <w:snapToGrid w:val="0"/>
+        <w:rPr>
+          <w:rFonts w:ascii="楷体" w:eastAsia="楷体" w:hAnsi="楷体" w:cs="Times New Roman" w:hint="eastAsia"/>
+          <w:b/>
+          <w:bCs/>
+          <w:sz w:val="28"/>
+          <w:szCs w:val="28"/>
+        </w:rPr>
+      </w:pPr>
+    </w:p>
+    <w:p>
+      <w:pPr>
+        <w:adjustRightInd w:val="0"/>
+        <w:snapToGrid w:val="0"/>
+        <w:ind w:firstLineChars="200" w:firstLine="562"/>
+        <w:rPr>
+          <w:rFonts w:ascii="楷体" w:eastAsia="楷体" w:hAnsi="楷体" w:cs="Times New Roman" w:hint="eastAsia"/>
+          <w:b/>
+          <w:bCs/>
+          <w:sz w:val="28"/>
+          <w:szCs w:val="28"/>
+        </w:rPr>
+      </w:pPr>
+      <w:r>
+        <w:rPr>
+          <w:rFonts w:ascii="楷体" w:eastAsia="楷体" w:hAnsi="楷体" w:cs="Times New Roman" w:hint="eastAsia"/>
+          <w:b/>
+          <w:bCs/>
+          <w:sz w:val="28"/>
+          <w:szCs w:val="28"/>
+        </w:rPr>
+        <w:t>没有人的时候，就把一切的道讲给门徒听。（可四</w:t>
+      </w:r>
+      <w:proofErr w:type="gramStart"/>
+      <w:r>
+        <w:rPr>
+          <w:rFonts w:ascii="楷体" w:eastAsia="楷体" w:hAnsi="楷体" w:cs="Times New Roman" w:hint="eastAsia"/>
+          <w:b/>
+          <w:bCs/>
+          <w:sz w:val="28"/>
+          <w:szCs w:val="28"/>
+        </w:rPr>
+        <w:t>34</w:t>
+      </w:r>
+      <w:proofErr w:type="gramEnd"/>
+      <w:r>
+        <w:rPr>
+          <w:rFonts w:ascii="楷体" w:eastAsia="楷体" w:hAnsi="楷体" w:cs="Times New Roman" w:hint="eastAsia"/>
+          <w:b/>
+          <w:bCs/>
+          <w:sz w:val="28"/>
+          <w:szCs w:val="28"/>
+        </w:rPr>
+        <w:t>）</w:t>
+      </w:r>
+    </w:p>
+    <w:p>
+      <w:pPr>
+        <w:adjustRightInd w:val="0"/>
+        <w:snapToGrid w:val="0"/>
+        <w:ind w:firstLineChars="200" w:firstLine="560"/>
+        <w:rPr>
+          <w:rFonts w:ascii="楷体" w:eastAsia="楷体" w:hAnsi="楷体" w:cs="Times New Roman" w:hint="eastAsia"/>
+          <w:sz w:val="28"/>
+          <w:szCs w:val="28"/>
+        </w:rPr>
+      </w:pPr>
+    </w:p>
+    <w:p>
+      <w:pPr>
+        <w:adjustRightInd w:val="0"/>
+        <w:snapToGrid w:val="0"/>
+        <w:ind w:firstLineChars="200" w:firstLine="560"/>
+        <w:rPr>
+          <w:rFonts w:ascii="楷体" w:eastAsia="楷体" w:hAnsi="楷体" w:cs="Times New Roman" w:hint="eastAsia"/>
+          <w:sz w:val="28"/>
+          <w:szCs w:val="28"/>
+        </w:rPr>
+      </w:pPr>
+      <w:r>
+        <w:rPr>
+          <w:rFonts w:ascii="楷体" w:eastAsia="楷体" w:hAnsi="楷体" w:cs="Times New Roman" w:hint="eastAsia"/>
+          <w:sz w:val="28"/>
+          <w:szCs w:val="28"/>
+        </w:rPr>
+        <w:t>我们与神独处。耶稣不会时常把我们拉在一旁，独自把事情向我们讲解；他乃按着我们所能了解的，讲给我们听。别人的生命都</w:t>
+      </w:r>
       <w:bookmarkEnd w:id="17"/>
-    </w:p>
-    <w:p>
-      <w:pPr>
-        <w:adjustRightInd w:val="0"/>
-        <w:snapToGrid w:val="0"/>
-        <w:rPr>
-          <w:rFonts w:ascii="楷体" w:eastAsia="楷体" w:hAnsi="楷体" w:cs="Times New Roman" w:hint="eastAsia"/>
-          <w:b/>
-          <w:bCs/>
-          <w:sz w:val="28"/>
-          <w:szCs w:val="28"/>
-        </w:rPr>
-      </w:pPr>
-    </w:p>
-    <w:p>
-      <w:pPr>
-        <w:adjustRightInd w:val="0"/>
-        <w:snapToGrid w:val="0"/>
-        <w:rPr>
-          <w:rFonts w:ascii="楷体" w:eastAsia="楷体" w:hAnsi="楷体" w:cs="Times New Roman" w:hint="eastAsia"/>
-          <w:b/>
-          <w:bCs/>
-          <w:sz w:val="28"/>
-          <w:szCs w:val="28"/>
-        </w:rPr>
-      </w:pPr>
-      <w:r>
-        <w:rPr>
-          <w:rFonts w:ascii="楷体" w:eastAsia="楷体" w:hAnsi="楷体" w:cs="Times New Roman" w:hint="eastAsia"/>
-          <w:b/>
-          <w:bCs/>
-          <w:sz w:val="28"/>
-          <w:szCs w:val="28"/>
-        </w:rPr>
-        <w:t>你曾独自与神同在么？</w:t>
-      </w:r>
-    </w:p>
-    <w:p>
-      <w:pPr>
-        <w:adjustRightInd w:val="0"/>
-        <w:snapToGrid w:val="0"/>
-        <w:rPr>
-          <w:rFonts w:ascii="楷体" w:eastAsia="楷体" w:hAnsi="楷体" w:cs="Times New Roman" w:hint="eastAsia"/>
-          <w:b/>
-          <w:bCs/>
-          <w:sz w:val="28"/>
-          <w:szCs w:val="28"/>
-        </w:rPr>
-      </w:pPr>
-    </w:p>
-    <w:p>
-      <w:pPr>
-        <w:adjustRightInd w:val="0"/>
-        <w:snapToGrid w:val="0"/>
-        <w:ind w:firstLineChars="200" w:firstLine="562"/>
-        <w:rPr>
-          <w:rFonts w:ascii="楷体" w:eastAsia="楷体" w:hAnsi="楷体" w:cs="Times New Roman" w:hint="eastAsia"/>
-          <w:b/>
-          <w:bCs/>
-          <w:sz w:val="28"/>
-          <w:szCs w:val="28"/>
-        </w:rPr>
-      </w:pPr>
-      <w:r>
-        <w:rPr>
-          <w:rFonts w:ascii="楷体" w:eastAsia="楷体" w:hAnsi="楷体" w:cs="Times New Roman" w:hint="eastAsia"/>
-          <w:b/>
-          <w:bCs/>
-          <w:sz w:val="28"/>
-          <w:szCs w:val="28"/>
-        </w:rPr>
-        <w:t>没有人的时候，就把一切的道讲给门徒听。（可四</w:t>
-      </w:r>
-      <w:proofErr w:type="gramStart"/>
-      <w:r>
-        <w:rPr>
-          <w:rFonts w:ascii="楷体" w:eastAsia="楷体" w:hAnsi="楷体" w:cs="Times New Roman" w:hint="eastAsia"/>
-          <w:b/>
-          <w:bCs/>
-          <w:sz w:val="28"/>
-          <w:szCs w:val="28"/>
-        </w:rPr>
-        <w:t>34</w:t>
-      </w:r>
-      <w:proofErr w:type="gramEnd"/>
-      <w:r>
-        <w:rPr>
-          <w:rFonts w:ascii="楷体" w:eastAsia="楷体" w:hAnsi="楷体" w:cs="Times New Roman" w:hint="eastAsia"/>
-          <w:b/>
-          <w:bCs/>
-          <w:sz w:val="28"/>
-          <w:szCs w:val="28"/>
-        </w:rPr>
-        <w:t>）</w:t>
-      </w:r>
-    </w:p>
-    <w:p>
-      <w:pPr>
-        <w:adjustRightInd w:val="0"/>
-        <w:snapToGrid w:val="0"/>
-        <w:ind w:firstLineChars="200" w:firstLine="560"/>
-        <w:rPr>
-          <w:rFonts w:ascii="楷体" w:eastAsia="楷体" w:hAnsi="楷体" w:cs="Times New Roman" w:hint="eastAsia"/>
-          <w:sz w:val="28"/>
-          <w:szCs w:val="28"/>
-        </w:rPr>
-      </w:pPr>
-    </w:p>
-    <w:p>
-      <w:pPr>
-        <w:adjustRightInd w:val="0"/>
-        <w:snapToGrid w:val="0"/>
-        <w:ind w:firstLineChars="200" w:firstLine="560"/>
-        <w:rPr>
-          <w:rFonts w:ascii="楷体" w:eastAsia="楷体" w:hAnsi="楷体" w:cs="Times New Roman" w:hint="eastAsia"/>
-          <w:sz w:val="28"/>
-          <w:szCs w:val="28"/>
-        </w:rPr>
-      </w:pPr>
-      <w:r>
-        <w:rPr>
-          <w:rFonts w:ascii="楷体" w:eastAsia="楷体" w:hAnsi="楷体" w:cs="Times New Roman" w:hint="eastAsia"/>
-          <w:sz w:val="28"/>
-          <w:szCs w:val="28"/>
-        </w:rPr>
-        <w:t>我们与神独处。耶稣不会时常把我们拉在一旁，独自把事情向我们讲解；他乃按着我们所能了解的，讲给我们听。别人的生命都</w:t>
-      </w:r>
-      <w:bookmarkEnd w:id="16"/>
       <w:r>
         <w:rPr>
           <w:rFonts w:ascii="楷体" w:eastAsia="楷体" w:hAnsi="楷体" w:cs="Times New Roman" w:hint="eastAsia"/>
@@ -12947,8 +12947,8 @@
           <w:szCs w:val="32"/>
         </w:rPr>
       </w:pPr>
-      <w:bookmarkStart w:id="18" w:name="OLE_LINK31"/>
-      <w:bookmarkStart w:id="19" w:name="_Toc190093219"/>
+      <w:bookmarkStart w:id="18" w:name="_Toc190093219"/>
+      <w:bookmarkStart w:id="19" w:name="OLE_LINK31"/>
       <w:r>
         <w:rPr>
           <w:rFonts w:ascii="等线 Light" w:eastAsia="等线 Light" w:hAnsi="等线 Light" w:cs="Times New Roman" w:hint="eastAsia"/>
@@ -12972,7 +12972,7 @@
         </w:rPr>
         <w:t>3日</w:t>
       </w:r>
-      <w:bookmarkEnd w:id="19"/>
+      <w:bookmarkEnd w:id="18"/>
     </w:p>
     <w:p>
       <w:pPr>
@@ -13089,7 +13089,7 @@
         </w:rPr>
       </w:pPr>
     </w:p>
-    <w:bookmarkEnd w:id="18"/>
+    <w:bookmarkEnd w:id="19"/>
     <w:p>
       <w:pPr>
         <w:adjustRightInd w:val="0"/>
@@ -13253,8 +13253,8 @@
           <w:szCs w:val="32"/>
         </w:rPr>
       </w:pPr>
-      <w:bookmarkStart w:id="20" w:name="OLE_LINK32"/>
-      <w:bookmarkStart w:id="21" w:name="_Toc190093220"/>
+      <w:bookmarkStart w:id="20" w:name="_Toc190093220"/>
+      <w:bookmarkStart w:id="21" w:name="OLE_LINK32"/>
       <w:r>
         <w:rPr>
           <w:rFonts w:ascii="等线 Light" w:eastAsia="等线 Light" w:hAnsi="等线 Light" w:cs="Times New Roman" w:hint="eastAsia"/>
@@ -13289,7 +13289,7 @@
         </w:rPr>
         <w:t>日</w:t>
       </w:r>
-      <w:bookmarkEnd w:id="21"/>
+      <w:bookmarkEnd w:id="20"/>
     </w:p>
     <w:p>
       <w:pPr>
@@ -13398,7 +13398,7 @@
         </w:rPr>
       </w:pPr>
     </w:p>
-    <w:bookmarkEnd w:id="20"/>
+    <w:bookmarkEnd w:id="21"/>
     <w:p>
       <w:pPr>
         <w:adjustRightInd w:val="0"/>
@@ -13897,8 +13897,8 @@
           <w:szCs w:val="32"/>
         </w:rPr>
       </w:pPr>
-      <w:bookmarkStart w:id="23" w:name="OLE_LINK33"/>
-      <w:bookmarkStart w:id="24" w:name="_Toc190093222"/>
+      <w:bookmarkStart w:id="23" w:name="_Toc190093222"/>
+      <w:bookmarkStart w:id="24" w:name="OLE_LINK33"/>
       <w:r>
         <w:rPr>
           <w:rFonts w:ascii="等线 Light" w:eastAsia="等线 Light" w:hAnsi="等线 Light" w:cs="Times New Roman" w:hint="eastAsia"/>
@@ -13933,7 +13933,7 @@
         </w:rPr>
         <w:t>日</w:t>
       </w:r>
-      <w:bookmarkEnd w:id="24"/>
+      <w:bookmarkEnd w:id="23"/>
     </w:p>
     <w:p>
       <w:pPr>
@@ -13984,7 +13984,7 @@
         </w:rPr>
       </w:pPr>
     </w:p>
-    <w:bookmarkEnd w:id="23"/>
+    <w:bookmarkEnd w:id="24"/>
     <w:p>
       <w:pPr>
         <w:adjustRightInd w:val="0"/>
@@ -14184,8 +14184,8 @@
           <w:szCs w:val="32"/>
         </w:rPr>
       </w:pPr>
-      <w:bookmarkStart w:id="25" w:name="OLE_LINK34"/>
-      <w:bookmarkStart w:id="26" w:name="_Toc190093223"/>
+      <w:bookmarkStart w:id="25" w:name="_Toc190093223"/>
+      <w:bookmarkStart w:id="26" w:name="OLE_LINK34"/>
       <w:r>
         <w:rPr>
           <w:rFonts w:ascii="等线 Light" w:eastAsia="等线 Light" w:hAnsi="等线 Light" w:cs="Times New Roman" w:hint="eastAsia"/>
@@ -14220,7 +14220,7 @@
         </w:rPr>
         <w:t>日</w:t>
       </w:r>
-      <w:bookmarkEnd w:id="26"/>
+      <w:bookmarkEnd w:id="25"/>
     </w:p>
     <w:p>
       <w:pPr>
@@ -14327,7 +14327,7 @@
         </w:rPr>
       </w:pPr>
     </w:p>
-    <w:bookmarkEnd w:id="25"/>
+    <w:bookmarkEnd w:id="26"/>
     <w:p>
       <w:pPr>
         <w:adjustRightInd w:val="0"/>
@@ -14914,8 +14914,8 @@
           <w:szCs w:val="32"/>
         </w:rPr>
       </w:pPr>
-      <w:bookmarkStart w:id="31" w:name="OLE_LINK38"/>
-      <w:bookmarkStart w:id="32" w:name="_Toc190093225"/>
+      <w:bookmarkStart w:id="31" w:name="_Toc190093225"/>
+      <w:bookmarkStart w:id="32" w:name="OLE_LINK38"/>
       <w:r>
         <w:rPr>
           <w:rFonts w:ascii="等线 Light" w:eastAsia="等线 Light" w:hAnsi="等线 Light" w:cs="Times New Roman" w:hint="eastAsia"/>
@@ -14950,7 +14950,7 @@
         </w:rPr>
         <w:t>日</w:t>
       </w:r>
-      <w:bookmarkEnd w:id="32"/>
+      <w:bookmarkEnd w:id="31"/>
     </w:p>
     <w:p>
       <w:pPr>
@@ -15191,7 +15191,7 @@
         <w:t>我对肉体还有所倚恃么？还是我已经脱离了对自己、对神的儿女、对书本、对祷告、及兴奋感觉的信赖，甚至是他的祝福，而把信心完全放在神身上，[我是全能的神]——是作为父母的神。我们受操练的目的，是要认识神是真实的。一旦看见神是真实的，其他人就成为影子了。其他信徒无论说什么，做什么，再也无法影响一个建造在神里面的人。</w:t>
       </w:r>
     </w:p>
-    <w:bookmarkEnd w:id="31"/>
+    <w:bookmarkEnd w:id="32"/>
     <w:p>
       <w:pPr>
         <w:adjustRightInd w:val="0"/>
@@ -16924,8 +16924,8 @@
           <w:szCs w:val="32"/>
         </w:rPr>
       </w:pPr>
-      <w:bookmarkStart w:id="38" w:name="OLE_LINK39"/>
-      <w:bookmarkStart w:id="39" w:name="_Toc190093231"/>
+      <w:bookmarkStart w:id="38" w:name="_Toc190093231"/>
+      <w:bookmarkStart w:id="39" w:name="OLE_LINK39"/>
       <w:r>
         <w:rPr>
           <w:rFonts w:ascii="等线 Light" w:eastAsia="等线 Light" w:hAnsi="等线 Light" w:cs="Times New Roman" w:hint="eastAsia"/>
@@ -16960,7 +16960,7 @@
         </w:rPr>
         <w:t>日</w:t>
       </w:r>
-      <w:bookmarkEnd w:id="39"/>
+      <w:bookmarkEnd w:id="38"/>
     </w:p>
     <w:p>
       <w:pPr>
@@ -17067,7 +17067,7 @@
         <w:t>示在我心里。……（加-15-16）</w:t>
       </w:r>
     </w:p>
-    <w:bookmarkEnd w:id="38"/>
+    <w:bookmarkEnd w:id="39"/>
     <w:p>
       <w:pPr>
         <w:adjustRightInd w:val="0"/>
@@ -17943,8 +17943,8 @@
           <w:szCs w:val="32"/>
         </w:rPr>
       </w:pPr>
-      <w:bookmarkStart w:id="42" w:name="OLE_LINK40"/>
-      <w:bookmarkStart w:id="43" w:name="_Toc190093234"/>
+      <w:bookmarkStart w:id="42" w:name="_Toc190093234"/>
+      <w:bookmarkStart w:id="43" w:name="OLE_LINK40"/>
       <w:r>
         <w:rPr>
           <w:rFonts w:ascii="等线 Light" w:eastAsia="等线 Light" w:hAnsi="等线 Light" w:cs="Times New Roman" w:hint="eastAsia"/>
@@ -17979,7 +17979,7 @@
         </w:rPr>
         <w:t>日</w:t>
       </w:r>
-      <w:bookmarkEnd w:id="43"/>
+      <w:bookmarkEnd w:id="42"/>
     </w:p>
     <w:p>
       <w:pPr>
@@ -18206,6 +18206,7 @@
         </w:rPr>
       </w:pPr>
       <w:bookmarkStart w:id="44" w:name="_Toc190093235"/>
+      <w:bookmarkStart w:id="45" w:name="OLE_LINK55"/>
       <w:r>
         <w:rPr>
           <w:rFonts w:ascii="等线 Light" w:eastAsia="等线 Light" w:hAnsi="等线 Light" w:cs="Times New Roman" w:hint="eastAsia"/>
@@ -18385,6 +18386,7 @@
         <w:t>认不出来。你不是用耳朵听，乃是透过环境际遇去认出来。</w:t>
       </w:r>
     </w:p>
+    <w:bookmarkEnd w:id="45"/>
     <w:p>
       <w:pPr>
         <w:adjustRightInd w:val="0"/>
@@ -18550,7 +18552,7 @@
           <w:szCs w:val="32"/>
         </w:rPr>
       </w:pPr>
-      <w:bookmarkStart w:id="45" w:name="_Toc190093236"/>
+      <w:bookmarkStart w:id="46" w:name="_Toc190093236"/>
       <w:r>
         <w:rPr>
           <w:rFonts w:ascii="等线 Light" w:eastAsia="等线 Light" w:hAnsi="等线 Light" w:cs="Times New Roman" w:hint="eastAsia"/>
@@ -18585,7 +18587,7 @@
         </w:rPr>
         <w:t>日</w:t>
       </w:r>
-      <w:bookmarkEnd w:id="45"/>
+      <w:bookmarkEnd w:id="46"/>
     </w:p>
     <w:p>
       <w:pPr>
@@ -18902,7 +18904,7 @@
           <w:szCs w:val="32"/>
         </w:rPr>
       </w:pPr>
-      <w:bookmarkStart w:id="46" w:name="_Toc190093237"/>
+      <w:bookmarkStart w:id="47" w:name="_Toc190093237"/>
       <w:r>
         <w:rPr>
           <w:rFonts w:ascii="等线 Light" w:eastAsia="等线 Light" w:hAnsi="等线 Light" w:cs="Times New Roman" w:hint="eastAsia"/>
@@ -18937,7 +18939,7 @@
         </w:rPr>
         <w:t>日</w:t>
       </w:r>
-      <w:bookmarkEnd w:id="46"/>
+      <w:bookmarkEnd w:id="47"/>
     </w:p>
     <w:p>
       <w:pPr>
@@ -19255,7 +19257,25 @@
           <w:sz w:val="28"/>
           <w:szCs w:val="28"/>
         </w:rPr>
-        <w:t>，我还未完全献身，向神降服。我的兴趣若只在个人的品格上，神便无法救我了。保罗能够忘我，毫无顾虑敌撇弃一切，被</w:t>
+        <w:t>，我还未完全献身，向神降服。我的兴趣若只在个人的品格上，神便无法救我了。保</w:t>
+      </w:r>
+      <w:proofErr w:type="gramStart"/>
+      <w:r>
+        <w:rPr>
+          <w:rFonts w:ascii="楷体" w:eastAsia="楷体" w:hAnsi="楷体" w:cs="Times New Roman" w:hint="eastAsia"/>
+          <w:sz w:val="28"/>
+          <w:szCs w:val="28"/>
+        </w:rPr>
+        <w:t>罗能够</w:t>
+      </w:r>
+      <w:proofErr w:type="gramEnd"/>
+      <w:r>
+        <w:rPr>
+          <w:rFonts w:ascii="楷体" w:eastAsia="楷体" w:hAnsi="楷体" w:cs="Times New Roman" w:hint="eastAsia"/>
+          <w:sz w:val="28"/>
+          <w:szCs w:val="28"/>
+        </w:rPr>
+        <w:t>忘我，毫无顾虑敌撇弃一切，被</w:t>
       </w:r>
       <w:proofErr w:type="gramStart"/>
       <w:r>
@@ -19331,9 +19351,9 @@
           <w:szCs w:val="32"/>
         </w:rPr>
       </w:pPr>
-      <w:bookmarkStart w:id="47" w:name="_Toc190093238"/>
+      <w:bookmarkStart w:id="48" w:name="_Toc190093238"/>
       <w:bookmarkEnd w:id="30"/>
-      <w:bookmarkEnd w:id="42"/>
+      <w:bookmarkEnd w:id="43"/>
       <w:r>
         <w:rPr>
           <w:rFonts w:ascii="等线 Light" w:eastAsia="等线 Light" w:hAnsi="等线 Light" w:cs="Times New Roman" w:hint="eastAsia"/>
@@ -19390,7 +19410,7 @@
         </w:rPr>
         <w:t>日</w:t>
       </w:r>
-      <w:bookmarkEnd w:id="47"/>
+      <w:bookmarkEnd w:id="48"/>
     </w:p>
     <w:p>
       <w:pPr>
@@ -19630,7 +19650,7 @@
           <w:szCs w:val="32"/>
         </w:rPr>
       </w:pPr>
-      <w:bookmarkStart w:id="48" w:name="_Toc190093239"/>
+      <w:bookmarkStart w:id="49" w:name="_Toc190093239"/>
       <w:r>
         <w:rPr>
           <w:rFonts w:ascii="等线 Light" w:eastAsia="等线 Light" w:hAnsi="等线 Light" w:cs="Times New Roman" w:hint="eastAsia"/>
@@ -19676,7 +19696,7 @@
         </w:rPr>
         <w:t>2日</w:t>
       </w:r>
-      <w:bookmarkEnd w:id="48"/>
+      <w:bookmarkEnd w:id="49"/>
     </w:p>
     <w:p>
       <w:pPr>
@@ -19928,7 +19948,7 @@
           <w:szCs w:val="32"/>
         </w:rPr>
       </w:pPr>
-      <w:bookmarkStart w:id="49" w:name="_Toc190093240"/>
+      <w:bookmarkStart w:id="50" w:name="_Toc190093240"/>
       <w:r>
         <w:rPr>
           <w:rFonts w:ascii="等线 Light" w:eastAsia="等线 Light" w:hAnsi="等线 Light" w:cs="Times New Roman" w:hint="eastAsia"/>
@@ -19974,7 +19994,7 @@
         </w:rPr>
         <w:t>3日</w:t>
       </w:r>
-      <w:bookmarkEnd w:id="49"/>
+      <w:bookmarkEnd w:id="50"/>
     </w:p>
     <w:p>
       <w:pPr>
@@ -20194,7 +20214,7 @@
           <w:szCs w:val="32"/>
         </w:rPr>
       </w:pPr>
-      <w:bookmarkStart w:id="50" w:name="_Toc190093241"/>
+      <w:bookmarkStart w:id="51" w:name="_Toc190093241"/>
       <w:r>
         <w:rPr>
           <w:rFonts w:ascii="等线 Light" w:eastAsia="等线 Light" w:hAnsi="等线 Light" w:cs="Times New Roman" w:hint="eastAsia"/>
@@ -20251,7 +20271,7 @@
         </w:rPr>
         <w:t>日</w:t>
       </w:r>
-      <w:bookmarkEnd w:id="50"/>
+      <w:bookmarkEnd w:id="51"/>
     </w:p>
     <w:p>
       <w:pPr>
@@ -20523,7 +20543,7 @@
           <w:szCs w:val="32"/>
         </w:rPr>
       </w:pPr>
-      <w:bookmarkStart w:id="51" w:name="_Toc190093242"/>
+      <w:bookmarkStart w:id="52" w:name="_Toc190093242"/>
       <w:r>
         <w:rPr>
           <w:rFonts w:ascii="等线 Light" w:eastAsia="等线 Light" w:hAnsi="等线 Light" w:cs="Times New Roman" w:hint="eastAsia"/>
@@ -20580,7 +20600,7 @@
         </w:rPr>
         <w:t>日</w:t>
       </w:r>
-      <w:bookmarkEnd w:id="51"/>
+      <w:bookmarkEnd w:id="52"/>
     </w:p>
     <w:p>
       <w:pPr>
@@ -20810,7 +20830,7 @@
           <w:szCs w:val="32"/>
         </w:rPr>
       </w:pPr>
-      <w:bookmarkStart w:id="52" w:name="_Toc190093243"/>
+      <w:bookmarkStart w:id="53" w:name="_Toc190093243"/>
       <w:r>
         <w:rPr>
           <w:rFonts w:ascii="等线 Light" w:eastAsia="等线 Light" w:hAnsi="等线 Light" w:cs="Times New Roman" w:hint="eastAsia"/>
@@ -20867,7 +20887,7 @@
         </w:rPr>
         <w:t>日</w:t>
       </w:r>
-      <w:bookmarkEnd w:id="52"/>
+      <w:bookmarkEnd w:id="53"/>
     </w:p>
     <w:p>
       <w:pPr>
@@ -21227,7 +21247,7 @@
           <w:szCs w:val="32"/>
         </w:rPr>
       </w:pPr>
-      <w:bookmarkStart w:id="53" w:name="_Toc190093244"/>
+      <w:bookmarkStart w:id="54" w:name="_Toc190093244"/>
       <w:r>
         <w:rPr>
           <w:rFonts w:ascii="等线 Light" w:eastAsia="等线 Light" w:hAnsi="等线 Light" w:cs="Times New Roman" w:hint="eastAsia"/>
@@ -21262,7 +21282,7 @@
         </w:rPr>
         <w:t>月7日</w:t>
       </w:r>
-      <w:bookmarkEnd w:id="53"/>
+      <w:bookmarkEnd w:id="54"/>
     </w:p>
     <w:p>
       <w:pPr>
@@ -21574,8 +21594,8 @@
           <w:szCs w:val="32"/>
         </w:rPr>
       </w:pPr>
-      <w:bookmarkStart w:id="54" w:name="OLE_LINK5"/>
       <w:bookmarkStart w:id="55" w:name="_Toc190093245"/>
+      <w:bookmarkStart w:id="56" w:name="OLE_LINK5"/>
       <w:r>
         <w:rPr>
           <w:rFonts w:ascii="等线 Light" w:eastAsia="等线 Light" w:hAnsi="等线 Light" w:cs="Times New Roman" w:hint="eastAsia"/>
@@ -21765,7 +21785,7 @@
         </w:rPr>
       </w:pPr>
     </w:p>
-    <w:bookmarkEnd w:id="54"/>
+    <w:bookmarkEnd w:id="56"/>
     <w:p>
       <w:pPr>
         <w:adjustRightInd w:val="0"/>
@@ -21923,8 +21943,8 @@
           <w:szCs w:val="32"/>
         </w:rPr>
       </w:pPr>
-      <w:bookmarkStart w:id="56" w:name="OLE_LINK6"/>
       <w:bookmarkStart w:id="57" w:name="_Toc190093246"/>
+      <w:bookmarkStart w:id="58" w:name="OLE_LINK6"/>
       <w:r>
         <w:rPr>
           <w:rFonts w:ascii="等线 Light" w:eastAsia="等线 Light" w:hAnsi="等线 Light" w:cs="Times New Roman" w:hint="eastAsia"/>
@@ -22068,7 +22088,7 @@
         </w:rPr>
       </w:pPr>
     </w:p>
-    <w:bookmarkEnd w:id="56"/>
+    <w:bookmarkEnd w:id="58"/>
     <w:p>
       <w:pPr>
         <w:adjustRightInd w:val="0"/>
@@ -22222,8 +22242,8 @@
           <w:szCs w:val="32"/>
         </w:rPr>
       </w:pPr>
-      <w:bookmarkStart w:id="58" w:name="OLE_LINK8"/>
       <w:bookmarkStart w:id="59" w:name="_Toc190093247"/>
+      <w:bookmarkStart w:id="60" w:name="OLE_LINK8"/>
       <w:r>
         <w:rPr>
           <w:rFonts w:ascii="等线 Light" w:eastAsia="等线 Light" w:hAnsi="等线 Light" w:cs="Times New Roman" w:hint="eastAsia"/>
@@ -22236,7 +22256,7 @@
         <w:lastRenderedPageBreak/>
         <w:t>《</w:t>
       </w:r>
-      <w:bookmarkStart w:id="60" w:name="OLE_LINK7"/>
+      <w:bookmarkStart w:id="61" w:name="OLE_LINK7"/>
       <w:r>
         <w:rPr>
           <w:rFonts w:ascii="等线 Light" w:eastAsia="等线 Light" w:hAnsi="等线 Light" w:cs="Times New Roman" w:hint="eastAsia"/>
@@ -22389,8 +22409,8 @@
         <w:t>）</w:t>
       </w:r>
     </w:p>
-    <w:bookmarkEnd w:id="58"/>
     <w:bookmarkEnd w:id="60"/>
+    <w:bookmarkEnd w:id="61"/>
     <w:p>
       <w:pPr>
         <w:adjustRightInd w:val="0"/>
@@ -22762,9 +22782,9 @@
           <w:szCs w:val="32"/>
         </w:rPr>
       </w:pPr>
-      <w:bookmarkStart w:id="61" w:name="OLE_LINK9"/>
-      <w:bookmarkStart w:id="62" w:name="OLE_LINK11"/>
-      <w:bookmarkStart w:id="63" w:name="_Toc190093248"/>
+      <w:bookmarkStart w:id="62" w:name="_Toc190093248"/>
+      <w:bookmarkStart w:id="63" w:name="OLE_LINK9"/>
+      <w:bookmarkStart w:id="64" w:name="OLE_LINK11"/>
       <w:r>
         <w:rPr>
           <w:rFonts w:ascii="等线 Light" w:eastAsia="等线 Light" w:hAnsi="等线 Light" w:cs="Times New Roman" w:hint="eastAsia"/>
@@ -22799,7 +22819,7 @@
         </w:rPr>
         <w:t>日</w:t>
       </w:r>
-      <w:bookmarkEnd w:id="63"/>
+      <w:bookmarkEnd w:id="62"/>
     </w:p>
     <w:p>
       <w:pPr>
@@ -22837,7 +22857,7 @@
         <w:t>你对神的盼望弱如垂死？</w:t>
       </w:r>
     </w:p>
-    <w:bookmarkEnd w:id="61"/>
+    <w:bookmarkEnd w:id="63"/>
     <w:p>
       <w:pPr>
         <w:adjustRightInd w:val="0"/>
@@ -22864,7 +22884,7 @@
           <w:szCs w:val="28"/>
         </w:rPr>
       </w:pPr>
-      <w:bookmarkStart w:id="64" w:name="OLE_LINK10"/>
+      <w:bookmarkStart w:id="65" w:name="OLE_LINK10"/>
       <w:proofErr w:type="gramStart"/>
       <w:r>
         <w:rPr>
@@ -22954,22 +22974,22 @@
         <w:t>）</w:t>
       </w:r>
     </w:p>
+    <w:bookmarkEnd w:id="65"/>
+    <w:p>
+      <w:pPr>
+        <w:adjustRightInd w:val="0"/>
+        <w:snapToGrid w:val="0"/>
+        <w:ind w:firstLineChars="200" w:firstLine="562"/>
+        <w:rPr>
+          <w:rFonts w:ascii="楷体" w:eastAsia="楷体" w:hAnsi="楷体" w:cs="Times New Roman" w:hint="eastAsia"/>
+          <w:b/>
+          <w:bCs/>
+          <w:sz w:val="28"/>
+          <w:szCs w:val="28"/>
+        </w:rPr>
+      </w:pPr>
+    </w:p>
     <w:bookmarkEnd w:id="64"/>
-    <w:p>
-      <w:pPr>
-        <w:adjustRightInd w:val="0"/>
-        <w:snapToGrid w:val="0"/>
-        <w:ind w:firstLineChars="200" w:firstLine="562"/>
-        <w:rPr>
-          <w:rFonts w:ascii="楷体" w:eastAsia="楷体" w:hAnsi="楷体" w:cs="Times New Roman" w:hint="eastAsia"/>
-          <w:b/>
-          <w:bCs/>
-          <w:sz w:val="28"/>
-          <w:szCs w:val="28"/>
-        </w:rPr>
-      </w:pPr>
-    </w:p>
-    <w:bookmarkEnd w:id="62"/>
     <w:p>
       <w:pPr>
         <w:adjustRightInd w:val="0"/>
@@ -23273,8 +23293,8 @@
           <w:szCs w:val="32"/>
         </w:rPr>
       </w:pPr>
-      <w:bookmarkStart w:id="65" w:name="OLE_LINK12"/>
       <w:bookmarkStart w:id="66" w:name="_Toc190093249"/>
+      <w:bookmarkStart w:id="67" w:name="OLE_LINK12"/>
       <w:r>
         <w:rPr>
           <w:rFonts w:ascii="等线 Light" w:eastAsia="等线 Light" w:hAnsi="等线 Light" w:cs="Times New Roman" w:hint="eastAsia"/>
@@ -23420,7 +23440,7 @@
         </w:rPr>
       </w:pPr>
     </w:p>
-    <w:bookmarkEnd w:id="65"/>
+    <w:bookmarkEnd w:id="67"/>
     <w:p>
       <w:pPr>
         <w:adjustRightInd w:val="0"/>
@@ -23582,8 +23602,8 @@
           <w:szCs w:val="32"/>
         </w:rPr>
       </w:pPr>
-      <w:bookmarkStart w:id="67" w:name="OLE_LINK13"/>
       <w:bookmarkStart w:id="68" w:name="_Toc190093250"/>
+      <w:bookmarkStart w:id="69" w:name="OLE_LINK13"/>
       <w:r>
         <w:rPr>
           <w:rFonts w:ascii="等线 Light" w:eastAsia="等线 Light" w:hAnsi="等线 Light" w:cs="Times New Roman" w:hint="eastAsia"/>
@@ -23715,7 +23735,7 @@
         <w:t>）</w:t>
       </w:r>
     </w:p>
-    <w:bookmarkEnd w:id="67"/>
+    <w:bookmarkEnd w:id="69"/>
     <w:p>
       <w:pPr>
         <w:adjustRightInd w:val="0"/>
@@ -23903,8 +23923,8 @@
           <w:szCs w:val="32"/>
         </w:rPr>
       </w:pPr>
-      <w:bookmarkStart w:id="69" w:name="OLE_LINK14"/>
       <w:bookmarkStart w:id="70" w:name="_Toc190093251"/>
+      <w:bookmarkStart w:id="71" w:name="OLE_LINK14"/>
       <w:r>
         <w:rPr>
           <w:rFonts w:ascii="等线 Light" w:eastAsia="等线 Light" w:hAnsi="等线 Light" w:cs="Times New Roman" w:hint="eastAsia"/>
@@ -24025,7 +24045,7 @@
         <w:t>）</w:t>
       </w:r>
     </w:p>
-    <w:bookmarkEnd w:id="69"/>
+    <w:bookmarkEnd w:id="71"/>
     <w:p>
       <w:pPr>
         <w:adjustRightInd w:val="0"/>
@@ -24165,8 +24185,8 @@
           <w:szCs w:val="32"/>
         </w:rPr>
       </w:pPr>
-      <w:bookmarkStart w:id="71" w:name="OLE_LINK15"/>
       <w:bookmarkStart w:id="72" w:name="_Toc190093252"/>
+      <w:bookmarkStart w:id="73" w:name="OLE_LINK15"/>
       <w:r>
         <w:rPr>
           <w:rFonts w:ascii="等线 Light" w:eastAsia="等线 Light" w:hAnsi="等线 Light" w:cs="Times New Roman" w:hint="eastAsia"/>
@@ -24299,7 +24319,7 @@
         </w:rPr>
       </w:pPr>
     </w:p>
-    <w:bookmarkEnd w:id="71"/>
+    <w:bookmarkEnd w:id="73"/>
     <w:p>
       <w:pPr>
         <w:adjustRightInd w:val="0"/>
@@ -24477,9 +24497,9 @@
           <w:szCs w:val="32"/>
         </w:rPr>
       </w:pPr>
-      <w:bookmarkStart w:id="73" w:name="OLE_LINK16"/>
-      <w:bookmarkStart w:id="74" w:name="OLE_LINK17"/>
-      <w:bookmarkStart w:id="75" w:name="_Toc190093253"/>
+      <w:bookmarkStart w:id="74" w:name="_Toc190093253"/>
+      <w:bookmarkStart w:id="75" w:name="OLE_LINK16"/>
+      <w:bookmarkStart w:id="76" w:name="OLE_LINK17"/>
       <w:r>
         <w:rPr>
           <w:rFonts w:ascii="等线 Light" w:eastAsia="等线 Light" w:hAnsi="等线 Light" w:cs="Times New Roman" w:hint="eastAsia"/>
@@ -24503,7 +24523,7 @@
         </w:rPr>
         <w:t>6日</w:t>
       </w:r>
-      <w:bookmarkEnd w:id="75"/>
+      <w:bookmarkEnd w:id="74"/>
     </w:p>
     <w:p>
       <w:pPr>
@@ -24553,7 +24573,7 @@
         <w:t>的发源</w:t>
       </w:r>
     </w:p>
-    <w:bookmarkEnd w:id="73"/>
+    <w:bookmarkEnd w:id="75"/>
     <w:p>
       <w:pPr>
         <w:adjustRightInd w:val="0"/>
@@ -24657,7 +24677,7 @@
         <w:t>）</w:t>
       </w:r>
     </w:p>
-    <w:bookmarkEnd w:id="74"/>
+    <w:bookmarkEnd w:id="76"/>
     <w:p>
       <w:pPr>
         <w:adjustRightInd w:val="0"/>
@@ -24935,8 +24955,8 @@
           <w:szCs w:val="32"/>
         </w:rPr>
       </w:pPr>
-      <w:bookmarkStart w:id="76" w:name="OLE_LINK19"/>
       <w:bookmarkStart w:id="77" w:name="_Toc190093254"/>
+      <w:bookmarkStart w:id="78" w:name="OLE_LINK19"/>
       <w:r>
         <w:rPr>
           <w:rFonts w:ascii="等线 Light" w:eastAsia="等线 Light" w:hAnsi="等线 Light" w:cs="Times New Roman" w:hint="eastAsia"/>
@@ -24949,7 +24969,7 @@
         <w:lastRenderedPageBreak/>
         <w:t>《</w:t>
       </w:r>
-      <w:bookmarkStart w:id="78" w:name="OLE_LINK18"/>
+      <w:bookmarkStart w:id="79" w:name="OLE_LINK18"/>
       <w:r>
         <w:rPr>
           <w:rFonts w:ascii="等线 Light" w:eastAsia="等线 Light" w:hAnsi="等线 Light" w:cs="Times New Roman" w:hint="eastAsia"/>
@@ -25080,8 +25100,8 @@
         <w:t>）</w:t>
       </w:r>
     </w:p>
-    <w:bookmarkEnd w:id="76"/>
     <w:bookmarkEnd w:id="78"/>
+    <w:bookmarkEnd w:id="79"/>
     <w:p>
       <w:pPr>
         <w:adjustRightInd w:val="0"/>
@@ -25241,8 +25261,8 @@
           <w:szCs w:val="32"/>
         </w:rPr>
       </w:pPr>
-      <w:bookmarkStart w:id="79" w:name="OLE_LINK20"/>
       <w:bookmarkStart w:id="80" w:name="_Toc190093255"/>
+      <w:bookmarkStart w:id="81" w:name="OLE_LINK20"/>
       <w:r>
         <w:rPr>
           <w:rFonts w:ascii="等线 Light" w:eastAsia="等线 Light" w:hAnsi="等线 Light" w:cs="Times New Roman" w:hint="eastAsia"/>
@@ -25363,7 +25383,7 @@
         <w:t>）</w:t>
       </w:r>
     </w:p>
-    <w:bookmarkEnd w:id="79"/>
+    <w:bookmarkEnd w:id="81"/>
     <w:p>
       <w:pPr>
         <w:adjustRightInd w:val="0"/>
@@ -25519,8 +25539,8 @@
           <w:szCs w:val="32"/>
         </w:rPr>
       </w:pPr>
-      <w:bookmarkStart w:id="81" w:name="OLE_LINK21"/>
       <w:bookmarkStart w:id="82" w:name="_Toc190093256"/>
+      <w:bookmarkStart w:id="83" w:name="OLE_LINK21"/>
       <w:r>
         <w:rPr>
           <w:rFonts w:ascii="等线 Light" w:eastAsia="等线 Light" w:hAnsi="等线 Light" w:cs="Times New Roman" w:hint="eastAsia"/>
@@ -25652,7 +25672,7 @@
         <w:t>）</w:t>
       </w:r>
     </w:p>
-    <w:bookmarkEnd w:id="81"/>
+    <w:bookmarkEnd w:id="83"/>
     <w:p>
       <w:pPr>
         <w:adjustRightInd w:val="0"/>
@@ -25826,8 +25846,8 @@
           <w:szCs w:val="32"/>
         </w:rPr>
       </w:pPr>
-      <w:bookmarkStart w:id="83" w:name="OLE_LINK22"/>
       <w:bookmarkStart w:id="84" w:name="_Toc190093257"/>
+      <w:bookmarkStart w:id="85" w:name="OLE_LINK22"/>
       <w:r>
         <w:rPr>
           <w:rFonts w:ascii="等线 Light" w:eastAsia="等线 Light" w:hAnsi="等线 Light" w:cs="Times New Roman" w:hint="eastAsia"/>
@@ -25913,7 +25933,7 @@
         </w:rPr>
       </w:pPr>
     </w:p>
-    <w:bookmarkEnd w:id="83"/>
+    <w:bookmarkEnd w:id="85"/>
     <w:p>
       <w:pPr>
         <w:adjustRightInd w:val="0"/>
@@ -26169,8 +26189,8 @@
           <w:szCs w:val="32"/>
         </w:rPr>
       </w:pPr>
-      <w:bookmarkStart w:id="85" w:name="OLE_LINK23"/>
       <w:bookmarkStart w:id="86" w:name="_Toc190093258"/>
+      <w:bookmarkStart w:id="87" w:name="OLE_LINK23"/>
       <w:r>
         <w:rPr>
           <w:rFonts w:ascii="等线 Light" w:eastAsia="等线 Light" w:hAnsi="等线 Light" w:cs="Times New Roman" w:hint="eastAsia"/>
@@ -26291,7 +26311,7 @@
         <w:t>）</w:t>
       </w:r>
     </w:p>
-    <w:bookmarkEnd w:id="85"/>
+    <w:bookmarkEnd w:id="87"/>
     <w:p>
       <w:pPr>
         <w:adjustRightInd w:val="0"/>
@@ -26515,8 +26535,8 @@
           <w:szCs w:val="32"/>
         </w:rPr>
       </w:pPr>
-      <w:bookmarkStart w:id="87" w:name="OLE_LINK24"/>
       <w:bookmarkStart w:id="88" w:name="_Toc190093259"/>
+      <w:bookmarkStart w:id="89" w:name="OLE_LINK24"/>
       <w:r>
         <w:rPr>
           <w:rFonts w:ascii="等线 Light" w:eastAsia="等线 Light" w:hAnsi="等线 Light" w:cs="Times New Roman" w:hint="eastAsia"/>
@@ -26649,7 +26669,7 @@
         <w:t>）</w:t>
       </w:r>
     </w:p>
-    <w:bookmarkEnd w:id="87"/>
+    <w:bookmarkEnd w:id="89"/>
     <w:p>
       <w:pPr>
         <w:adjustRightInd w:val="0"/>
@@ -26807,7 +26827,7 @@
           <w:szCs w:val="32"/>
         </w:rPr>
       </w:pPr>
-      <w:bookmarkStart w:id="89" w:name="_Toc190093260"/>
+      <w:bookmarkStart w:id="90" w:name="_Toc190093260"/>
       <w:r>
         <w:rPr>
           <w:rFonts w:ascii="等线 Light" w:eastAsia="等线 Light" w:hAnsi="等线 Light" w:cs="Times New Roman" w:hint="eastAsia"/>
@@ -26831,7 +26851,7 @@
         </w:rPr>
         <w:t>23日</w:t>
       </w:r>
-      <w:bookmarkEnd w:id="89"/>
+      <w:bookmarkEnd w:id="90"/>
     </w:p>
     <w:p>
       <w:pPr>
@@ -26870,9 +26890,9 @@
           <w:szCs w:val="32"/>
         </w:rPr>
       </w:pPr>
-      <w:bookmarkStart w:id="90" w:name="OLE_LINK25"/>
-      <w:bookmarkStart w:id="91" w:name="OLE_LINK26"/>
-      <w:bookmarkStart w:id="92" w:name="_Toc190093261"/>
+      <w:bookmarkStart w:id="91" w:name="_Toc190093261"/>
+      <w:bookmarkStart w:id="92" w:name="OLE_LINK25"/>
+      <w:bookmarkStart w:id="93" w:name="OLE_LINK26"/>
       <w:r>
         <w:rPr>
           <w:rFonts w:ascii="等线 Light" w:eastAsia="等线 Light" w:hAnsi="等线 Light" w:cs="Times New Roman" w:hint="eastAsia"/>
@@ -26896,9 +26916,9 @@
         </w:rPr>
         <w:t>24日</w:t>
       </w:r>
-      <w:bookmarkEnd w:id="92"/>
-    </w:p>
-    <w:bookmarkEnd w:id="90"/>
+      <w:bookmarkEnd w:id="91"/>
+    </w:p>
+    <w:bookmarkEnd w:id="92"/>
     <w:p>
       <w:pPr>
         <w:adjustRightInd w:val="0"/>
@@ -26994,7 +27014,7 @@
         <w:t>）</w:t>
       </w:r>
     </w:p>
-    <w:bookmarkEnd w:id="91"/>
+    <w:bookmarkEnd w:id="93"/>
     <w:p>
       <w:pPr>
         <w:adjustRightInd w:val="0"/>
@@ -27256,7 +27276,7 @@
           <w:szCs w:val="32"/>
         </w:rPr>
       </w:pPr>
-      <w:bookmarkStart w:id="93" w:name="_Toc190093262"/>
+      <w:bookmarkStart w:id="94" w:name="_Toc190093262"/>
       <w:r>
         <w:rPr>
           <w:rFonts w:ascii="等线 Light" w:eastAsia="等线 Light" w:hAnsi="等线 Light" w:cs="Times New Roman" w:hint="eastAsia"/>
@@ -27269,7 +27289,7 @@
         <w:lastRenderedPageBreak/>
         <w:t>《</w:t>
       </w:r>
-      <w:bookmarkStart w:id="94" w:name="OLE_LINK27"/>
+      <w:bookmarkStart w:id="95" w:name="OLE_LINK27"/>
       <w:r>
         <w:rPr>
           <w:rFonts w:ascii="等线 Light" w:eastAsia="等线 Light" w:hAnsi="等线 Light" w:cs="Times New Roman" w:hint="eastAsia"/>
@@ -27292,7 +27312,7 @@
         </w:rPr>
         <w:t>25日</w:t>
       </w:r>
-      <w:bookmarkEnd w:id="93"/>
+      <w:bookmarkEnd w:id="94"/>
     </w:p>
     <w:p>
       <w:pPr>
@@ -27411,7 +27431,7 @@
         <w:t>）</w:t>
       </w:r>
     </w:p>
-    <w:bookmarkEnd w:id="94"/>
+    <w:bookmarkEnd w:id="95"/>
     <w:p>
       <w:pPr>
         <w:adjustRightInd w:val="0"/>
@@ -27589,8 +27609,8 @@
           <w:szCs w:val="32"/>
         </w:rPr>
       </w:pPr>
-      <w:bookmarkStart w:id="95" w:name="OLE_LINK28"/>
       <w:bookmarkStart w:id="96" w:name="_Toc190093263"/>
+      <w:bookmarkStart w:id="97" w:name="OLE_LINK28"/>
       <w:r>
         <w:rPr>
           <w:rFonts w:ascii="等线 Light" w:eastAsia="等线 Light" w:hAnsi="等线 Light" w:cs="Times New Roman" w:hint="eastAsia"/>
@@ -27733,7 +27753,7 @@
         <w:t>）</w:t>
       </w:r>
     </w:p>
-    <w:bookmarkEnd w:id="95"/>
+    <w:bookmarkEnd w:id="97"/>
     <w:p>
       <w:pPr>
         <w:adjustRightInd w:val="0"/>
@@ -27943,8 +27963,8 @@
           <w:szCs w:val="32"/>
         </w:rPr>
       </w:pPr>
-      <w:bookmarkStart w:id="97" w:name="OLE_LINK29"/>
       <w:bookmarkStart w:id="98" w:name="_Toc190093264"/>
+      <w:bookmarkStart w:id="99" w:name="OLE_LINK29"/>
       <w:r>
         <w:rPr>
           <w:rFonts w:ascii="等线 Light" w:eastAsia="等线 Light" w:hAnsi="等线 Light" w:cs="Times New Roman" w:hint="eastAsia"/>
@@ -28087,7 +28107,7 @@
         <w:t>）</w:t>
       </w:r>
     </w:p>
-    <w:bookmarkEnd w:id="97"/>
+    <w:bookmarkEnd w:id="99"/>
     <w:p>
       <w:pPr>
         <w:adjustRightInd w:val="0"/>
@@ -28247,7 +28267,7 @@
           <w:szCs w:val="32"/>
         </w:rPr>
       </w:pPr>
-      <w:bookmarkStart w:id="99" w:name="_Toc190093265"/>
+      <w:bookmarkStart w:id="100" w:name="_Toc190093265"/>
       <w:r>
         <w:rPr>
           <w:rFonts w:ascii="等线 Light" w:eastAsia="等线 Light" w:hAnsi="等线 Light" w:cs="Times New Roman" w:hint="eastAsia"/>
@@ -28293,7 +28313,7 @@
         </w:rPr>
         <w:t>日</w:t>
       </w:r>
-      <w:bookmarkEnd w:id="99"/>
+      <w:bookmarkEnd w:id="100"/>
     </w:p>
     <w:p>
       <w:pPr>
@@ -28657,7 +28677,7 @@
           <w:szCs w:val="32"/>
         </w:rPr>
       </w:pPr>
-      <w:bookmarkStart w:id="100" w:name="_Toc190093266"/>
+      <w:bookmarkStart w:id="101" w:name="_Toc190093266"/>
       <w:r>
         <w:rPr>
           <w:rFonts w:ascii="等线 Light" w:eastAsia="等线 Light" w:hAnsi="等线 Light" w:cs="Times New Roman" w:hint="eastAsia"/>
@@ -28725,7 +28745,7 @@
         </w:rPr>
         <w:t>日</w:t>
       </w:r>
-      <w:bookmarkEnd w:id="100"/>
+      <w:bookmarkEnd w:id="101"/>
     </w:p>
     <w:p>
       <w:pPr>
@@ -29017,7 +29037,7 @@
           <w:szCs w:val="32"/>
         </w:rPr>
       </w:pPr>
-      <w:bookmarkStart w:id="101" w:name="_Toc190093267"/>
+      <w:bookmarkStart w:id="102" w:name="_Toc190093267"/>
       <w:r>
         <w:rPr>
           <w:rFonts w:ascii="等线 Light" w:eastAsia="等线 Light" w:hAnsi="等线 Light" w:cs="Times New Roman" w:hint="eastAsia"/>
@@ -29085,7 +29105,7 @@
         </w:rPr>
         <w:t>日</w:t>
       </w:r>
-      <w:bookmarkEnd w:id="101"/>
+      <w:bookmarkEnd w:id="102"/>
     </w:p>
     <w:p>
       <w:pPr>
@@ -29271,7 +29291,7 @@
           <w:szCs w:val="32"/>
         </w:rPr>
       </w:pPr>
-      <w:bookmarkStart w:id="102" w:name="_Toc190093268"/>
+      <w:bookmarkStart w:id="103" w:name="_Toc190093268"/>
       <w:r>
         <w:rPr>
           <w:rFonts w:ascii="等线 Light" w:eastAsia="等线 Light" w:hAnsi="等线 Light" w:cs="Times New Roman" w:hint="eastAsia"/>
@@ -29339,7 +29359,7 @@
         </w:rPr>
         <w:t>日</w:t>
       </w:r>
-      <w:bookmarkEnd w:id="102"/>
+      <w:bookmarkEnd w:id="103"/>
     </w:p>
     <w:p>
       <w:pPr>
@@ -29396,7 +29416,7 @@
         <w:snapToGrid w:val="0"/>
         <w:ind w:firstLineChars="200" w:firstLine="562"/>
         <w:rPr>
-          <w:rFonts w:ascii="楷体" w:eastAsia="楷体" w:hAnsi="楷体" w:cs="Times New Roman"/>
+          <w:rFonts w:ascii="楷体" w:eastAsia="楷体" w:hAnsi="楷体" w:cs="Times New Roman" w:hint="eastAsia"/>
           <w:b/>
           <w:bCs/>
           <w:sz w:val="28"/>
@@ -29633,7 +29653,7 @@
           <w:szCs w:val="32"/>
         </w:rPr>
       </w:pPr>
-      <w:bookmarkStart w:id="103" w:name="_Toc190093269"/>
+      <w:bookmarkStart w:id="104" w:name="_Toc190093269"/>
       <w:r>
         <w:rPr>
           <w:rFonts w:ascii="等线 Light" w:eastAsia="等线 Light" w:hAnsi="等线 Light" w:cs="Times New Roman" w:hint="eastAsia"/>
@@ -29701,7 +29721,7 @@
         </w:rPr>
         <w:t>日</w:t>
       </w:r>
-      <w:bookmarkEnd w:id="103"/>
+      <w:bookmarkEnd w:id="104"/>
     </w:p>
     <w:p>
       <w:pPr>
@@ -29758,7 +29778,7 @@
         <w:snapToGrid w:val="0"/>
         <w:ind w:firstLineChars="200" w:firstLine="562"/>
         <w:rPr>
-          <w:rFonts w:ascii="楷体" w:eastAsia="楷体" w:hAnsi="楷体" w:cs="Times New Roman"/>
+          <w:rFonts w:ascii="楷体" w:eastAsia="楷体" w:hAnsi="楷体" w:cs="Times New Roman" w:hint="eastAsia"/>
           <w:b/>
           <w:bCs/>
           <w:sz w:val="28"/>
@@ -30011,7 +30031,7 @@
           <w:szCs w:val="32"/>
         </w:rPr>
       </w:pPr>
-      <w:bookmarkStart w:id="104" w:name="_Toc190093270"/>
+      <w:bookmarkStart w:id="105" w:name="_Toc190093270"/>
       <w:r>
         <w:rPr>
           <w:rFonts w:ascii="等线 Light" w:eastAsia="等线 Light" w:hAnsi="等线 Light" w:cs="Times New Roman" w:hint="eastAsia"/>
@@ -30079,7 +30099,7 @@
         </w:rPr>
         <w:t>日</w:t>
       </w:r>
-      <w:bookmarkEnd w:id="104"/>
+      <w:bookmarkEnd w:id="105"/>
     </w:p>
     <w:p>
       <w:pPr>
@@ -30158,7 +30178,7 @@
         <w:snapToGrid w:val="0"/>
         <w:ind w:firstLineChars="200" w:firstLine="562"/>
         <w:rPr>
-          <w:rFonts w:ascii="楷体" w:eastAsia="楷体" w:hAnsi="楷体" w:cs="Times New Roman"/>
+          <w:rFonts w:ascii="楷体" w:eastAsia="楷体" w:hAnsi="楷体" w:cs="Times New Roman" w:hint="eastAsia"/>
           <w:b/>
           <w:bCs/>
           <w:sz w:val="28"/>
@@ -30327,7 +30347,7 @@
           <w:szCs w:val="32"/>
         </w:rPr>
       </w:pPr>
-      <w:bookmarkStart w:id="105" w:name="_Toc190093271"/>
+      <w:bookmarkStart w:id="106" w:name="_Toc190093271"/>
       <w:r>
         <w:rPr>
           <w:rFonts w:ascii="等线 Light" w:eastAsia="等线 Light" w:hAnsi="等线 Light" w:cs="Times New Roman" w:hint="eastAsia"/>
@@ -30395,14 +30415,14 @@
         </w:rPr>
         <w:t>日</w:t>
       </w:r>
-      <w:bookmarkEnd w:id="105"/>
-    </w:p>
-    <w:p>
-      <w:pPr>
-        <w:adjustRightInd w:val="0"/>
-        <w:snapToGrid w:val="0"/>
-        <w:rPr>
-          <w:rFonts w:ascii="楷体" w:eastAsia="楷体" w:hAnsi="楷体" w:cs="Times New Roman"/>
+      <w:bookmarkEnd w:id="106"/>
+    </w:p>
+    <w:p>
+      <w:pPr>
+        <w:adjustRightInd w:val="0"/>
+        <w:snapToGrid w:val="0"/>
+        <w:rPr>
+          <w:rFonts w:ascii="楷体" w:eastAsia="楷体" w:hAnsi="楷体" w:cs="Times New Roman" w:hint="eastAsia"/>
           <w:b/>
           <w:bCs/>
           <w:sz w:val="28"/>
@@ -30452,7 +30472,7 @@
         <w:snapToGrid w:val="0"/>
         <w:ind w:firstLineChars="200" w:firstLine="562"/>
         <w:rPr>
-          <w:rFonts w:ascii="楷体" w:eastAsia="楷体" w:hAnsi="楷体" w:cs="Times New Roman"/>
+          <w:rFonts w:ascii="楷体" w:eastAsia="楷体" w:hAnsi="楷体" w:cs="Times New Roman" w:hint="eastAsia"/>
           <w:b/>
           <w:bCs/>
           <w:sz w:val="28"/>
@@ -30719,8 +30739,8 @@
           <w:szCs w:val="32"/>
         </w:rPr>
       </w:pPr>
-      <w:bookmarkStart w:id="106" w:name="OLE_LINK42"/>
       <w:bookmarkStart w:id="107" w:name="_Toc190093272"/>
+      <w:bookmarkStart w:id="108" w:name="OLE_LINK42"/>
       <w:r>
         <w:rPr>
           <w:rFonts w:ascii="等线 Light" w:eastAsia="等线 Light" w:hAnsi="等线 Light" w:cs="Times New Roman" w:hint="eastAsia"/>
@@ -30795,7 +30815,7 @@
         <w:adjustRightInd w:val="0"/>
         <w:snapToGrid w:val="0"/>
         <w:rPr>
-          <w:rFonts w:ascii="楷体" w:eastAsia="楷体" w:hAnsi="楷体" w:cs="Times New Roman"/>
+          <w:rFonts w:ascii="楷体" w:eastAsia="楷体" w:hAnsi="楷体" w:cs="Times New Roman" w:hint="eastAsia"/>
           <w:b/>
           <w:bCs/>
           <w:sz w:val="28"/>
@@ -30845,7 +30865,7 @@
         <w:snapToGrid w:val="0"/>
         <w:ind w:firstLineChars="200" w:firstLine="562"/>
         <w:rPr>
-          <w:rFonts w:ascii="楷体" w:eastAsia="楷体" w:hAnsi="楷体" w:cs="Times New Roman"/>
+          <w:rFonts w:ascii="楷体" w:eastAsia="楷体" w:hAnsi="楷体" w:cs="Times New Roman" w:hint="eastAsia"/>
           <w:b/>
           <w:bCs/>
           <w:sz w:val="28"/>
@@ -30955,7 +30975,7 @@
         <w:t>来那高深莫测、奇妙无比的爱，这爱是我们永远不配得的。保罗说正因为这缘故，我们在这一切事上已经得胜有餘，成为超然的得胜者。正在那似乎要把我们制服的事上，获得无比的喜乐。</w:t>
       </w:r>
     </w:p>
-    <w:bookmarkEnd w:id="106"/>
+    <w:bookmarkEnd w:id="108"/>
     <w:p>
       <w:pPr>
         <w:adjustRightInd w:val="0"/>
@@ -31079,7 +31099,7 @@
           <w:szCs w:val="32"/>
         </w:rPr>
       </w:pPr>
-      <w:bookmarkStart w:id="108" w:name="_Toc190093273"/>
+      <w:bookmarkStart w:id="109" w:name="_Toc190093273"/>
       <w:r>
         <w:rPr>
           <w:rFonts w:ascii="等线 Light" w:eastAsia="等线 Light" w:hAnsi="等线 Light" w:cs="Times New Roman" w:hint="eastAsia"/>
@@ -31147,14 +31167,14 @@
         </w:rPr>
         <w:t>日</w:t>
       </w:r>
-      <w:bookmarkEnd w:id="108"/>
-    </w:p>
-    <w:p>
-      <w:pPr>
-        <w:adjustRightInd w:val="0"/>
-        <w:snapToGrid w:val="0"/>
-        <w:rPr>
-          <w:rFonts w:ascii="楷体" w:eastAsia="楷体" w:hAnsi="楷体" w:cs="Times New Roman"/>
+      <w:bookmarkEnd w:id="109"/>
+    </w:p>
+    <w:p>
+      <w:pPr>
+        <w:adjustRightInd w:val="0"/>
+        <w:snapToGrid w:val="0"/>
+        <w:rPr>
+          <w:rFonts w:ascii="楷体" w:eastAsia="楷体" w:hAnsi="楷体" w:cs="Times New Roman" w:hint="eastAsia"/>
           <w:b/>
           <w:bCs/>
           <w:sz w:val="28"/>
@@ -31226,7 +31246,7 @@
         <w:snapToGrid w:val="0"/>
         <w:ind w:firstLineChars="200" w:firstLine="562"/>
         <w:rPr>
-          <w:rFonts w:ascii="楷体" w:eastAsia="楷体" w:hAnsi="楷体" w:cs="Times New Roman"/>
+          <w:rFonts w:ascii="楷体" w:eastAsia="楷体" w:hAnsi="楷体" w:cs="Times New Roman" w:hint="eastAsia"/>
           <w:b/>
           <w:bCs/>
           <w:sz w:val="28"/>
@@ -31497,7 +31517,7 @@
           <w:szCs w:val="32"/>
         </w:rPr>
       </w:pPr>
-      <w:bookmarkStart w:id="109" w:name="_Toc190093274"/>
+      <w:bookmarkStart w:id="110" w:name="_Toc190093274"/>
       <w:r>
         <w:rPr>
           <w:rFonts w:ascii="等线 Light" w:eastAsia="等线 Light" w:hAnsi="等线 Light" w:cs="Times New Roman" w:hint="eastAsia"/>
@@ -31565,14 +31585,14 @@
         </w:rPr>
         <w:t>日</w:t>
       </w:r>
-      <w:bookmarkEnd w:id="109"/>
-    </w:p>
-    <w:p>
-      <w:pPr>
-        <w:adjustRightInd w:val="0"/>
-        <w:snapToGrid w:val="0"/>
-        <w:rPr>
-          <w:rFonts w:ascii="楷体" w:eastAsia="楷体" w:hAnsi="楷体" w:cs="Times New Roman"/>
+      <w:bookmarkEnd w:id="110"/>
+    </w:p>
+    <w:p>
+      <w:pPr>
+        <w:adjustRightInd w:val="0"/>
+        <w:snapToGrid w:val="0"/>
+        <w:rPr>
+          <w:rFonts w:ascii="楷体" w:eastAsia="楷体" w:hAnsi="楷体" w:cs="Times New Roman" w:hint="eastAsia"/>
           <w:b/>
           <w:bCs/>
           <w:sz w:val="28"/>
@@ -31622,7 +31642,7 @@
         <w:snapToGrid w:val="0"/>
         <w:ind w:firstLineChars="200" w:firstLine="562"/>
         <w:rPr>
-          <w:rFonts w:ascii="楷体" w:eastAsia="楷体" w:hAnsi="楷体" w:cs="Times New Roman"/>
+          <w:rFonts w:ascii="楷体" w:eastAsia="楷体" w:hAnsi="楷体" w:cs="Times New Roman" w:hint="eastAsia"/>
           <w:b/>
           <w:bCs/>
           <w:sz w:val="28"/>
@@ -31925,8 +31945,8 @@
           <w:szCs w:val="32"/>
         </w:rPr>
       </w:pPr>
-      <w:bookmarkStart w:id="110" w:name="OLE_LINK43"/>
       <w:bookmarkStart w:id="111" w:name="_Toc190093275"/>
+      <w:bookmarkStart w:id="112" w:name="OLE_LINK43"/>
       <w:r>
         <w:rPr>
           <w:rFonts w:ascii="等线 Light" w:eastAsia="等线 Light" w:hAnsi="等线 Light" w:cs="Times New Roman" w:hint="eastAsia"/>
@@ -32001,7 +32021,7 @@
         <w:adjustRightInd w:val="0"/>
         <w:snapToGrid w:val="0"/>
         <w:rPr>
-          <w:rFonts w:ascii="楷体" w:eastAsia="楷体" w:hAnsi="楷体" w:cs="Times New Roman"/>
+          <w:rFonts w:ascii="楷体" w:eastAsia="楷体" w:hAnsi="楷体" w:cs="Times New Roman" w:hint="eastAsia"/>
           <w:b/>
           <w:bCs/>
           <w:sz w:val="28"/>
@@ -32051,7 +32071,7 @@
         <w:snapToGrid w:val="0"/>
         <w:ind w:firstLineChars="200" w:firstLine="562"/>
         <w:rPr>
-          <w:rFonts w:ascii="楷体" w:eastAsia="楷体" w:hAnsi="楷体" w:cs="Times New Roman"/>
+          <w:rFonts w:ascii="楷体" w:eastAsia="楷体" w:hAnsi="楷体" w:cs="Times New Roman" w:hint="eastAsia"/>
           <w:b/>
           <w:bCs/>
           <w:sz w:val="28"/>
@@ -32124,7 +32144,7 @@
         </w:rPr>
         <w:t>我们得救，并不单是做[导管]</w:t>
       </w:r>
-      <w:bookmarkEnd w:id="110"/>
+      <w:bookmarkEnd w:id="112"/>
       <w:r>
         <w:rPr>
           <w:rFonts w:ascii="楷体" w:eastAsia="楷体" w:hAnsi="楷体" w:cs="Times New Roman" w:hint="eastAsia"/>
@@ -32333,7 +32353,7 @@
           <w:szCs w:val="32"/>
         </w:rPr>
       </w:pPr>
-      <w:bookmarkStart w:id="112" w:name="_Toc190093276"/>
+      <w:bookmarkStart w:id="113" w:name="_Toc190093276"/>
       <w:r>
         <w:rPr>
           <w:rFonts w:ascii="等线 Light" w:eastAsia="等线 Light" w:hAnsi="等线 Light" w:cs="Times New Roman" w:hint="eastAsia"/>
@@ -32388,18 +32408,7 @@
           <w:sz w:val="32"/>
           <w:szCs w:val="32"/>
         </w:rPr>
-        <w:t>1</w:t>
-      </w:r>
-      <w:r>
-        <w:rPr>
-          <w:rFonts w:ascii="等线 Light" w:eastAsia="等线 Light" w:hAnsi="等线 Light" w:cs="Times New Roman" w:hint="eastAsia"/>
-          <w:b/>
-          <w:bCs/>
-          <w:color w:val="0F4761" w:themeColor="accent1" w:themeShade="BF"/>
-          <w:sz w:val="32"/>
-          <w:szCs w:val="32"/>
-        </w:rPr>
-        <w:t>1</w:t>
+        <w:t>11</w:t>
       </w:r>
       <w:r>
         <w:rPr>
@@ -32412,27 +32421,27 @@
         </w:rPr>
         <w:t>日</w:t>
       </w:r>
-      <w:bookmarkEnd w:id="112"/>
-    </w:p>
-    <w:p>
-      <w:pPr>
-        <w:adjustRightInd w:val="0"/>
-        <w:snapToGrid w:val="0"/>
-        <w:rPr>
-          <w:rFonts w:ascii="楷体" w:eastAsia="楷体" w:hAnsi="楷体" w:cs="Times New Roman"/>
-          <w:b/>
-          <w:bCs/>
-          <w:sz w:val="28"/>
-          <w:szCs w:val="28"/>
-        </w:rPr>
-      </w:pPr>
-    </w:p>
-    <w:p>
-      <w:pPr>
-        <w:adjustRightInd w:val="0"/>
-        <w:snapToGrid w:val="0"/>
-        <w:rPr>
-          <w:rFonts w:ascii="楷体" w:eastAsia="楷体" w:hAnsi="楷体" w:cs="Times New Roman"/>
+      <w:bookmarkEnd w:id="113"/>
+    </w:p>
+    <w:p>
+      <w:pPr>
+        <w:adjustRightInd w:val="0"/>
+        <w:snapToGrid w:val="0"/>
+        <w:rPr>
+          <w:rFonts w:ascii="楷体" w:eastAsia="楷体" w:hAnsi="楷体" w:cs="Times New Roman" w:hint="eastAsia"/>
+          <w:b/>
+          <w:bCs/>
+          <w:sz w:val="28"/>
+          <w:szCs w:val="28"/>
+        </w:rPr>
+      </w:pPr>
+    </w:p>
+    <w:p>
+      <w:pPr>
+        <w:adjustRightInd w:val="0"/>
+        <w:snapToGrid w:val="0"/>
+        <w:rPr>
+          <w:rFonts w:ascii="楷体" w:eastAsia="楷体" w:hAnsi="楷体" w:cs="Times New Roman" w:hint="eastAsia"/>
           <w:b/>
           <w:bCs/>
           <w:sz w:val="28"/>
@@ -32469,7 +32478,7 @@
         <w:snapToGrid w:val="0"/>
         <w:ind w:firstLineChars="200" w:firstLine="562"/>
         <w:rPr>
-          <w:rFonts w:ascii="楷体" w:eastAsia="楷体" w:hAnsi="楷体" w:cs="Times New Roman"/>
+          <w:rFonts w:ascii="楷体" w:eastAsia="楷体" w:hAnsi="楷体" w:cs="Times New Roman" w:hint="eastAsia"/>
           <w:b/>
           <w:bCs/>
           <w:sz w:val="28"/>
@@ -32702,8 +32711,8 @@
           <w:szCs w:val="32"/>
         </w:rPr>
       </w:pPr>
-      <w:bookmarkStart w:id="113" w:name="OLE_LINK44"/>
       <w:bookmarkStart w:id="114" w:name="_Toc190093277"/>
+      <w:bookmarkStart w:id="115" w:name="OLE_LINK44"/>
       <w:r>
         <w:rPr>
           <w:rFonts w:ascii="等线 Light" w:eastAsia="等线 Light" w:hAnsi="等线 Light" w:cs="Times New Roman" w:hint="eastAsia"/>
@@ -32758,18 +32767,7 @@
           <w:sz w:val="32"/>
           <w:szCs w:val="32"/>
         </w:rPr>
-        <w:t>1</w:t>
-      </w:r>
-      <w:r>
-        <w:rPr>
-          <w:rFonts w:ascii="等线 Light" w:eastAsia="等线 Light" w:hAnsi="等线 Light" w:cs="Times New Roman" w:hint="eastAsia"/>
-          <w:b/>
-          <w:bCs/>
-          <w:color w:val="0F4761" w:themeColor="accent1" w:themeShade="BF"/>
-          <w:sz w:val="32"/>
-          <w:szCs w:val="32"/>
-        </w:rPr>
-        <w:t>2</w:t>
+        <w:t>12</w:t>
       </w:r>
       <w:r>
         <w:rPr>
@@ -32789,20 +32787,20 @@
         <w:adjustRightInd w:val="0"/>
         <w:snapToGrid w:val="0"/>
         <w:rPr>
-          <w:rFonts w:ascii="楷体" w:eastAsia="楷体" w:hAnsi="楷体" w:cs="Times New Roman"/>
-          <w:b/>
-          <w:bCs/>
-          <w:sz w:val="28"/>
-          <w:szCs w:val="28"/>
-        </w:rPr>
-      </w:pPr>
-    </w:p>
-    <w:p>
-      <w:pPr>
-        <w:adjustRightInd w:val="0"/>
-        <w:snapToGrid w:val="0"/>
-        <w:rPr>
-          <w:rFonts w:ascii="楷体" w:eastAsia="楷体" w:hAnsi="楷体" w:cs="Times New Roman"/>
+          <w:rFonts w:ascii="楷体" w:eastAsia="楷体" w:hAnsi="楷体" w:cs="Times New Roman" w:hint="eastAsia"/>
+          <w:b/>
+          <w:bCs/>
+          <w:sz w:val="28"/>
+          <w:szCs w:val="28"/>
+        </w:rPr>
+      </w:pPr>
+    </w:p>
+    <w:p>
+      <w:pPr>
+        <w:adjustRightInd w:val="0"/>
+        <w:snapToGrid w:val="0"/>
+        <w:rPr>
+          <w:rFonts w:ascii="楷体" w:eastAsia="楷体" w:hAnsi="楷体" w:cs="Times New Roman" w:hint="eastAsia"/>
           <w:b/>
           <w:bCs/>
           <w:sz w:val="28"/>
@@ -32839,7 +32837,7 @@
         <w:snapToGrid w:val="0"/>
         <w:ind w:firstLineChars="200" w:firstLine="562"/>
         <w:rPr>
-          <w:rFonts w:ascii="楷体" w:eastAsia="楷体" w:hAnsi="楷体" w:cs="Times New Roman"/>
+          <w:rFonts w:ascii="楷体" w:eastAsia="楷体" w:hAnsi="楷体" w:cs="Times New Roman" w:hint="eastAsia"/>
           <w:b/>
           <w:bCs/>
           <w:sz w:val="28"/>
@@ -32912,7 +32910,7 @@
         </w:rPr>
         <w:t>主的回答是说为他而撇下，</w:t>
       </w:r>
-      <w:bookmarkEnd w:id="113"/>
+      <w:bookmarkEnd w:id="115"/>
       <w:r>
         <w:rPr>
           <w:rFonts w:ascii="楷体" w:eastAsia="楷体" w:hAnsi="楷体" w:cs="Times New Roman" w:hint="eastAsia"/>
@@ -33045,8 +33043,8 @@
           <w:szCs w:val="32"/>
         </w:rPr>
       </w:pPr>
-      <w:bookmarkStart w:id="115" w:name="OLE_LINK45"/>
       <w:bookmarkStart w:id="116" w:name="_Toc190093278"/>
+      <w:bookmarkStart w:id="117" w:name="OLE_LINK45"/>
       <w:r>
         <w:rPr>
           <w:rFonts w:ascii="等线 Light" w:eastAsia="等线 Light" w:hAnsi="等线 Light" w:cs="Times New Roman" w:hint="eastAsia"/>
@@ -33101,18 +33099,7 @@
           <w:sz w:val="32"/>
           <w:szCs w:val="32"/>
         </w:rPr>
-        <w:t>1</w:t>
-      </w:r>
-      <w:r>
-        <w:rPr>
-          <w:rFonts w:ascii="等线 Light" w:eastAsia="等线 Light" w:hAnsi="等线 Light" w:cs="Times New Roman" w:hint="eastAsia"/>
-          <w:b/>
-          <w:bCs/>
-          <w:color w:val="0F4761" w:themeColor="accent1" w:themeShade="BF"/>
-          <w:sz w:val="32"/>
-          <w:szCs w:val="32"/>
-        </w:rPr>
-        <w:t>3</w:t>
+        <w:t>13</w:t>
       </w:r>
       <w:r>
         <w:rPr>
@@ -33132,20 +33119,20 @@
         <w:adjustRightInd w:val="0"/>
         <w:snapToGrid w:val="0"/>
         <w:rPr>
-          <w:rFonts w:ascii="楷体" w:eastAsia="楷体" w:hAnsi="楷体" w:cs="Times New Roman"/>
-          <w:b/>
-          <w:bCs/>
-          <w:sz w:val="28"/>
-          <w:szCs w:val="28"/>
-        </w:rPr>
-      </w:pPr>
-    </w:p>
-    <w:p>
-      <w:pPr>
-        <w:adjustRightInd w:val="0"/>
-        <w:snapToGrid w:val="0"/>
-        <w:rPr>
-          <w:rFonts w:ascii="楷体" w:eastAsia="楷体" w:hAnsi="楷体" w:cs="Times New Roman"/>
+          <w:rFonts w:ascii="楷体" w:eastAsia="楷体" w:hAnsi="楷体" w:cs="Times New Roman" w:hint="eastAsia"/>
+          <w:b/>
+          <w:bCs/>
+          <w:sz w:val="28"/>
+          <w:szCs w:val="28"/>
+        </w:rPr>
+      </w:pPr>
+    </w:p>
+    <w:p>
+      <w:pPr>
+        <w:adjustRightInd w:val="0"/>
+        <w:snapToGrid w:val="0"/>
+        <w:rPr>
+          <w:rFonts w:ascii="楷体" w:eastAsia="楷体" w:hAnsi="楷体" w:cs="Times New Roman" w:hint="eastAsia"/>
           <w:b/>
           <w:bCs/>
           <w:sz w:val="28"/>
@@ -33204,7 +33191,7 @@
         <w:snapToGrid w:val="0"/>
         <w:ind w:firstLineChars="200" w:firstLine="562"/>
         <w:rPr>
-          <w:rFonts w:ascii="楷体" w:eastAsia="楷体" w:hAnsi="楷体" w:cs="Times New Roman"/>
+          <w:rFonts w:ascii="楷体" w:eastAsia="楷体" w:hAnsi="楷体" w:cs="Times New Roman" w:hint="eastAsia"/>
           <w:b/>
           <w:bCs/>
           <w:sz w:val="28"/>
@@ -33277,7 +33264,7 @@
         </w:rPr>
         <w:t>救恩并不只是从罪恶中得解救，</w:t>
       </w:r>
-      <w:bookmarkEnd w:id="115"/>
+      <w:bookmarkEnd w:id="117"/>
       <w:r>
         <w:rPr>
           <w:rFonts w:ascii="楷体" w:eastAsia="楷体" w:hAnsi="楷体" w:cs="Times New Roman" w:hint="eastAsia"/>
@@ -33293,16 +33280,16 @@
           <w:sz w:val="28"/>
           <w:szCs w:val="28"/>
         </w:rPr>
-        <w:t>以致个人</w:t>
-      </w:r>
-      <w:proofErr w:type="gramEnd"/>
-      <w:r>
-        <w:rPr>
-          <w:rFonts w:ascii="楷体" w:eastAsia="楷体" w:hAnsi="楷体" w:cs="Times New Roman" w:hint="eastAsia"/>
-          <w:sz w:val="28"/>
-          <w:szCs w:val="28"/>
-        </w:rPr>
-        <w:t>成圣；可是救恩的真諦，是圣灵使我接触到神自己；因这超越自我千万倍的主宰震撼激荡，我被神的牺牲吸引住了。若有人说我们被召是要传圣洁与成圣之道，就偏差了。我们被召是要传耶穌基督。他救我们脱离罪，使我们成圣，这不过是神奇妙牺牲中的一部分。</w:t>
+        <w:t>以致个人成</w:t>
+      </w:r>
+      <w:proofErr w:type="gramEnd"/>
+      <w:r>
+        <w:rPr>
+          <w:rFonts w:ascii="楷体" w:eastAsia="楷体" w:hAnsi="楷体" w:cs="Times New Roman" w:hint="eastAsia"/>
+          <w:sz w:val="28"/>
+          <w:szCs w:val="28"/>
+        </w:rPr>
+        <w:t>圣；可是救恩的真諦，是圣灵使我接触到神自己；因这超越自我千万倍的主宰震撼激荡，我被神的牺牲吸引住了。若有人说我们被召是要传圣洁与成圣之道，就偏差了。我们被召是要传耶穌基督。他救我们脱离罪，使我们成圣，这不过是神奇妙牺牲中的一部分。</w:t>
       </w:r>
     </w:p>
     <w:p>
@@ -33502,7 +33489,7 @@
           <w:szCs w:val="32"/>
         </w:rPr>
       </w:pPr>
-      <w:bookmarkStart w:id="117" w:name="_Toc190093279"/>
+      <w:bookmarkStart w:id="118" w:name="_Toc190093279"/>
       <w:r>
         <w:rPr>
           <w:rFonts w:ascii="等线 Light" w:eastAsia="等线 Light" w:hAnsi="等线 Light" w:cs="Times New Roman" w:hint="eastAsia"/>
@@ -33557,18 +33544,7 @@
           <w:sz w:val="32"/>
           <w:szCs w:val="32"/>
         </w:rPr>
-        <w:t>1</w:t>
-      </w:r>
-      <w:r>
-        <w:rPr>
-          <w:rFonts w:ascii="等线 Light" w:eastAsia="等线 Light" w:hAnsi="等线 Light" w:cs="Times New Roman" w:hint="eastAsia"/>
-          <w:b/>
-          <w:bCs/>
-          <w:color w:val="0F4761" w:themeColor="accent1" w:themeShade="BF"/>
-          <w:sz w:val="32"/>
-          <w:szCs w:val="32"/>
-        </w:rPr>
-        <w:t>4</w:t>
+        <w:t>14</w:t>
       </w:r>
       <w:r>
         <w:rPr>
@@ -33581,27 +33557,27 @@
         </w:rPr>
         <w:t>日</w:t>
       </w:r>
-      <w:bookmarkEnd w:id="117"/>
-    </w:p>
-    <w:p>
-      <w:pPr>
-        <w:adjustRightInd w:val="0"/>
-        <w:snapToGrid w:val="0"/>
-        <w:rPr>
-          <w:rFonts w:ascii="楷体" w:eastAsia="楷体" w:hAnsi="楷体" w:cs="Times New Roman"/>
-          <w:b/>
-          <w:bCs/>
-          <w:sz w:val="28"/>
-          <w:szCs w:val="28"/>
-        </w:rPr>
-      </w:pPr>
-    </w:p>
-    <w:p>
-      <w:pPr>
-        <w:adjustRightInd w:val="0"/>
-        <w:snapToGrid w:val="0"/>
-        <w:rPr>
-          <w:rFonts w:ascii="楷体" w:eastAsia="楷体" w:hAnsi="楷体" w:cs="Times New Roman"/>
+      <w:bookmarkEnd w:id="118"/>
+    </w:p>
+    <w:p>
+      <w:pPr>
+        <w:adjustRightInd w:val="0"/>
+        <w:snapToGrid w:val="0"/>
+        <w:rPr>
+          <w:rFonts w:ascii="楷体" w:eastAsia="楷体" w:hAnsi="楷体" w:cs="Times New Roman" w:hint="eastAsia"/>
+          <w:b/>
+          <w:bCs/>
+          <w:sz w:val="28"/>
+          <w:szCs w:val="28"/>
+        </w:rPr>
+      </w:pPr>
+    </w:p>
+    <w:p>
+      <w:pPr>
+        <w:adjustRightInd w:val="0"/>
+        <w:snapToGrid w:val="0"/>
+        <w:rPr>
+          <w:rFonts w:ascii="楷体" w:eastAsia="楷体" w:hAnsi="楷体" w:cs="Times New Roman" w:hint="eastAsia"/>
           <w:b/>
           <w:bCs/>
           <w:sz w:val="28"/>
@@ -33638,7 +33614,7 @@
         <w:snapToGrid w:val="0"/>
         <w:ind w:firstLineChars="200" w:firstLine="562"/>
         <w:rPr>
-          <w:rFonts w:ascii="楷体" w:eastAsia="楷体" w:hAnsi="楷体" w:cs="Times New Roman"/>
+          <w:rFonts w:ascii="楷体" w:eastAsia="楷体" w:hAnsi="楷体" w:cs="Times New Roman" w:hint="eastAsia"/>
           <w:b/>
           <w:bCs/>
           <w:sz w:val="28"/>
@@ -33897,8 +33873,8 @@
           <w:szCs w:val="32"/>
         </w:rPr>
       </w:pPr>
-      <w:bookmarkStart w:id="118" w:name="OLE_LINK46"/>
       <w:bookmarkStart w:id="119" w:name="_Toc190093280"/>
+      <w:bookmarkStart w:id="120" w:name="OLE_LINK46"/>
       <w:r>
         <w:rPr>
           <w:rFonts w:ascii="等线 Light" w:eastAsia="等线 Light" w:hAnsi="等线 Light" w:cs="Times New Roman" w:hint="eastAsia"/>
@@ -33953,18 +33929,7 @@
           <w:sz w:val="32"/>
           <w:szCs w:val="32"/>
         </w:rPr>
-        <w:t>1</w:t>
-      </w:r>
-      <w:r>
-        <w:rPr>
-          <w:rFonts w:ascii="等线 Light" w:eastAsia="等线 Light" w:hAnsi="等线 Light" w:cs="Times New Roman" w:hint="eastAsia"/>
-          <w:b/>
-          <w:bCs/>
-          <w:color w:val="0F4761" w:themeColor="accent1" w:themeShade="BF"/>
-          <w:sz w:val="32"/>
-          <w:szCs w:val="32"/>
-        </w:rPr>
-        <w:t>5</w:t>
+        <w:t>15</w:t>
       </w:r>
       <w:r>
         <w:rPr>
@@ -33984,20 +33949,20 @@
         <w:adjustRightInd w:val="0"/>
         <w:snapToGrid w:val="0"/>
         <w:rPr>
-          <w:rFonts w:ascii="楷体" w:eastAsia="楷体" w:hAnsi="楷体" w:cs="Times New Roman"/>
-          <w:b/>
-          <w:bCs/>
-          <w:sz w:val="28"/>
-          <w:szCs w:val="28"/>
-        </w:rPr>
-      </w:pPr>
-    </w:p>
-    <w:p>
-      <w:pPr>
-        <w:adjustRightInd w:val="0"/>
-        <w:snapToGrid w:val="0"/>
-        <w:rPr>
-          <w:rFonts w:ascii="楷体" w:eastAsia="楷体" w:hAnsi="楷体" w:cs="Times New Roman"/>
+          <w:rFonts w:ascii="楷体" w:eastAsia="楷体" w:hAnsi="楷体" w:cs="Times New Roman" w:hint="eastAsia"/>
+          <w:b/>
+          <w:bCs/>
+          <w:sz w:val="28"/>
+          <w:szCs w:val="28"/>
+        </w:rPr>
+      </w:pPr>
+    </w:p>
+    <w:p>
+      <w:pPr>
+        <w:adjustRightInd w:val="0"/>
+        <w:snapToGrid w:val="0"/>
+        <w:rPr>
+          <w:rFonts w:ascii="楷体" w:eastAsia="楷体" w:hAnsi="楷体" w:cs="Times New Roman" w:hint="eastAsia"/>
           <w:b/>
           <w:bCs/>
           <w:sz w:val="28"/>
@@ -34034,7 +33999,7 @@
         <w:snapToGrid w:val="0"/>
         <w:ind w:firstLineChars="200" w:firstLine="562"/>
         <w:rPr>
-          <w:rFonts w:ascii="楷体" w:eastAsia="楷体" w:hAnsi="楷体" w:cs="Times New Roman"/>
+          <w:rFonts w:ascii="楷体" w:eastAsia="楷体" w:hAnsi="楷体" w:cs="Times New Roman" w:hint="eastAsia"/>
           <w:b/>
           <w:bCs/>
           <w:sz w:val="28"/>
@@ -34106,7 +34071,7 @@
         <w:t>在开始时候，我们自认为清楚认识基督耶穌便欢喜地变卖所有，投身在爱的劳苦中。但如今却不敢这样自信了。耶穌走在前面，看来多么陌生。[耶穌在前头走，门徒就稀奇。]</w:t>
       </w:r>
     </w:p>
-    <w:bookmarkEnd w:id="118"/>
+    <w:bookmarkEnd w:id="120"/>
     <w:p>
       <w:pPr>
         <w:adjustRightInd w:val="0"/>
@@ -34316,8 +34281,8 @@
           <w:szCs w:val="32"/>
         </w:rPr>
       </w:pPr>
-      <w:bookmarkStart w:id="120" w:name="OLE_LINK47"/>
       <w:bookmarkStart w:id="121" w:name="_Toc190093281"/>
+      <w:bookmarkStart w:id="122" w:name="OLE_LINK47"/>
       <w:r>
         <w:rPr>
           <w:rFonts w:ascii="等线 Light" w:eastAsia="等线 Light" w:hAnsi="等线 Light" w:cs="Times New Roman" w:hint="eastAsia"/>
@@ -34372,18 +34337,7 @@
           <w:sz w:val="32"/>
           <w:szCs w:val="32"/>
         </w:rPr>
-        <w:t>1</w:t>
-      </w:r>
-      <w:r>
-        <w:rPr>
-          <w:rFonts w:ascii="等线 Light" w:eastAsia="等线 Light" w:hAnsi="等线 Light" w:cs="Times New Roman" w:hint="eastAsia"/>
-          <w:b/>
-          <w:bCs/>
-          <w:color w:val="0F4761" w:themeColor="accent1" w:themeShade="BF"/>
-          <w:sz w:val="32"/>
-          <w:szCs w:val="32"/>
-        </w:rPr>
-        <w:t>6</w:t>
+        <w:t>16</w:t>
       </w:r>
       <w:r>
         <w:rPr>
@@ -34403,20 +34357,20 @@
         <w:adjustRightInd w:val="0"/>
         <w:snapToGrid w:val="0"/>
         <w:rPr>
-          <w:rFonts w:ascii="楷体" w:eastAsia="楷体" w:hAnsi="楷体" w:cs="Times New Roman"/>
-          <w:b/>
-          <w:bCs/>
-          <w:sz w:val="28"/>
-          <w:szCs w:val="28"/>
-        </w:rPr>
-      </w:pPr>
-    </w:p>
-    <w:p>
-      <w:pPr>
-        <w:adjustRightInd w:val="0"/>
-        <w:snapToGrid w:val="0"/>
-        <w:rPr>
-          <w:rFonts w:ascii="楷体" w:eastAsia="楷体" w:hAnsi="楷体" w:cs="Times New Roman"/>
+          <w:rFonts w:ascii="楷体" w:eastAsia="楷体" w:hAnsi="楷体" w:cs="Times New Roman" w:hint="eastAsia"/>
+          <w:b/>
+          <w:bCs/>
+          <w:sz w:val="28"/>
+          <w:szCs w:val="28"/>
+        </w:rPr>
+      </w:pPr>
+    </w:p>
+    <w:p>
+      <w:pPr>
+        <w:adjustRightInd w:val="0"/>
+        <w:snapToGrid w:val="0"/>
+        <w:rPr>
+          <w:rFonts w:ascii="楷体" w:eastAsia="楷体" w:hAnsi="楷体" w:cs="Times New Roman" w:hint="eastAsia"/>
           <w:b/>
           <w:bCs/>
           <w:sz w:val="28"/>
@@ -34453,7 +34407,7 @@
         <w:snapToGrid w:val="0"/>
         <w:ind w:firstLineChars="200" w:firstLine="562"/>
         <w:rPr>
-          <w:rFonts w:ascii="楷体" w:eastAsia="楷体" w:hAnsi="楷体" w:cs="Times New Roman"/>
+          <w:rFonts w:ascii="楷体" w:eastAsia="楷体" w:hAnsi="楷体" w:cs="Times New Roman" w:hint="eastAsia"/>
           <w:b/>
           <w:bCs/>
           <w:sz w:val="28"/>
@@ -34524,7 +34478,7 @@
         </w:rPr>
         <w:t>保罗说，</w:t>
       </w:r>
-      <w:bookmarkEnd w:id="120"/>
+      <w:bookmarkEnd w:id="122"/>
       <w:r>
         <w:rPr>
           <w:rFonts w:ascii="楷体" w:eastAsia="楷体" w:hAnsi="楷体" w:hint="eastAsia"/>
@@ -34607,7 +34561,7 @@
           <w:szCs w:val="32"/>
         </w:rPr>
       </w:pPr>
-      <w:bookmarkStart w:id="122" w:name="_Toc190093282"/>
+      <w:bookmarkStart w:id="123" w:name="_Toc190093282"/>
       <w:r>
         <w:rPr>
           <w:rFonts w:ascii="等线 Light" w:eastAsia="等线 Light" w:hAnsi="等线 Light" w:cs="Times New Roman" w:hint="eastAsia"/>
@@ -34662,18 +34616,7 @@
           <w:sz w:val="32"/>
           <w:szCs w:val="32"/>
         </w:rPr>
-        <w:t>1</w:t>
-      </w:r>
-      <w:r>
-        <w:rPr>
-          <w:rFonts w:ascii="等线 Light" w:eastAsia="等线 Light" w:hAnsi="等线 Light" w:cs="Times New Roman" w:hint="eastAsia"/>
-          <w:b/>
-          <w:bCs/>
-          <w:color w:val="0F4761" w:themeColor="accent1" w:themeShade="BF"/>
-          <w:sz w:val="32"/>
-          <w:szCs w:val="32"/>
-        </w:rPr>
-        <w:t>7</w:t>
+        <w:t>17</w:t>
       </w:r>
       <w:r>
         <w:rPr>
@@ -34686,27 +34629,27 @@
         </w:rPr>
         <w:t>日</w:t>
       </w:r>
-      <w:bookmarkEnd w:id="122"/>
-    </w:p>
-    <w:p>
-      <w:pPr>
-        <w:adjustRightInd w:val="0"/>
-        <w:snapToGrid w:val="0"/>
-        <w:rPr>
-          <w:rFonts w:ascii="楷体" w:eastAsia="楷体" w:hAnsi="楷体" w:cs="Times New Roman"/>
-          <w:b/>
-          <w:bCs/>
-          <w:sz w:val="28"/>
-          <w:szCs w:val="28"/>
-        </w:rPr>
-      </w:pPr>
-    </w:p>
-    <w:p>
-      <w:pPr>
-        <w:adjustRightInd w:val="0"/>
-        <w:snapToGrid w:val="0"/>
-        <w:rPr>
-          <w:rFonts w:ascii="楷体" w:eastAsia="楷体" w:hAnsi="楷体" w:cs="Times New Roman"/>
+      <w:bookmarkEnd w:id="123"/>
+    </w:p>
+    <w:p>
+      <w:pPr>
+        <w:adjustRightInd w:val="0"/>
+        <w:snapToGrid w:val="0"/>
+        <w:rPr>
+          <w:rFonts w:ascii="楷体" w:eastAsia="楷体" w:hAnsi="楷体" w:cs="Times New Roman" w:hint="eastAsia"/>
+          <w:b/>
+          <w:bCs/>
+          <w:sz w:val="28"/>
+          <w:szCs w:val="28"/>
+        </w:rPr>
+      </w:pPr>
+    </w:p>
+    <w:p>
+      <w:pPr>
+        <w:adjustRightInd w:val="0"/>
+        <w:snapToGrid w:val="0"/>
+        <w:rPr>
+          <w:rFonts w:ascii="楷体" w:eastAsia="楷体" w:hAnsi="楷体" w:cs="Times New Roman" w:hint="eastAsia"/>
           <w:b/>
           <w:bCs/>
           <w:sz w:val="28"/>
@@ -34743,7 +34686,7 @@
         <w:snapToGrid w:val="0"/>
         <w:ind w:firstLineChars="200" w:firstLine="562"/>
         <w:rPr>
-          <w:rFonts w:ascii="楷体" w:eastAsia="楷体" w:hAnsi="楷体" w:cs="Times New Roman"/>
+          <w:rFonts w:ascii="楷体" w:eastAsia="楷体" w:hAnsi="楷体" w:cs="Times New Roman" w:hint="eastAsia"/>
           <w:b/>
           <w:bCs/>
           <w:sz w:val="28"/>
@@ -35058,8 +35001,8 @@
           <w:szCs w:val="32"/>
         </w:rPr>
       </w:pPr>
-      <w:bookmarkStart w:id="123" w:name="OLE_LINK48"/>
       <w:bookmarkStart w:id="124" w:name="_Toc190093283"/>
+      <w:bookmarkStart w:id="125" w:name="OLE_LINK48"/>
       <w:r>
         <w:rPr>
           <w:rFonts w:ascii="等线 Light" w:eastAsia="等线 Light" w:hAnsi="等线 Light" w:cs="Times New Roman" w:hint="eastAsia"/>
@@ -35114,80 +35057,115 @@
           <w:sz w:val="32"/>
           <w:szCs w:val="32"/>
         </w:rPr>
+        <w:t>18</w:t>
+      </w:r>
+      <w:r>
+        <w:rPr>
+          <w:rFonts w:ascii="等线 Light" w:eastAsia="等线 Light" w:hAnsi="等线 Light" w:cs="Times New Roman" w:hint="eastAsia"/>
+          <w:b/>
+          <w:bCs/>
+          <w:color w:val="0F4761" w:themeColor="accent1" w:themeShade="BF"/>
+          <w:sz w:val="32"/>
+          <w:szCs w:val="32"/>
+        </w:rPr>
+        <w:t>日</w:t>
+      </w:r>
+      <w:bookmarkEnd w:id="124"/>
+    </w:p>
+    <w:p>
+      <w:pPr>
+        <w:adjustRightInd w:val="0"/>
+        <w:snapToGrid w:val="0"/>
+        <w:rPr>
+          <w:rFonts w:ascii="楷体" w:eastAsia="楷体" w:hAnsi="楷体" w:cs="Times New Roman" w:hint="eastAsia"/>
+          <w:b/>
+          <w:bCs/>
+          <w:sz w:val="28"/>
+          <w:szCs w:val="28"/>
+        </w:rPr>
+      </w:pPr>
+    </w:p>
+    <w:p>
+      <w:pPr>
+        <w:adjustRightInd w:val="0"/>
+        <w:snapToGrid w:val="0"/>
+        <w:rPr>
+          <w:rFonts w:ascii="楷体" w:eastAsia="楷体" w:hAnsi="楷体" w:cs="Times New Roman" w:hint="eastAsia"/>
+          <w:b/>
+          <w:bCs/>
+          <w:sz w:val="28"/>
+          <w:szCs w:val="28"/>
+        </w:rPr>
+      </w:pPr>
+      <w:r>
+        <w:rPr>
+          <w:rFonts w:ascii="楷体" w:eastAsia="楷体" w:hAnsi="楷体" w:cs="Times New Roman" w:hint="eastAsia"/>
+          <w:b/>
+          <w:bCs/>
+          <w:sz w:val="28"/>
+          <w:szCs w:val="28"/>
+        </w:rPr>
+        <w:t>我达到这水平么？</w:t>
+      </w:r>
+    </w:p>
+    <w:p>
+      <w:pPr>
+        <w:adjustRightInd w:val="0"/>
+        <w:snapToGrid w:val="0"/>
+        <w:rPr>
+          <w:rFonts w:ascii="楷体" w:eastAsia="楷体" w:hAnsi="楷体" w:cs="Times New Roman" w:hint="eastAsia"/>
+          <w:b/>
+          <w:bCs/>
+          <w:sz w:val="28"/>
+          <w:szCs w:val="28"/>
+        </w:rPr>
+      </w:pPr>
+    </w:p>
+    <w:p>
+      <w:pPr>
+        <w:adjustRightInd w:val="0"/>
+        <w:snapToGrid w:val="0"/>
+        <w:ind w:firstLineChars="200" w:firstLine="562"/>
+        <w:rPr>
+          <w:rFonts w:ascii="楷体" w:eastAsia="楷体" w:hAnsi="楷体" w:cs="Times New Roman" w:hint="eastAsia"/>
+          <w:b/>
+          <w:bCs/>
+          <w:sz w:val="28"/>
+          <w:szCs w:val="28"/>
+        </w:rPr>
+      </w:pPr>
+      <w:r>
+        <w:rPr>
+          <w:rFonts w:ascii="楷体" w:eastAsia="楷体" w:hAnsi="楷体" w:cs="Times New Roman" w:hint="eastAsia"/>
+          <w:b/>
+          <w:bCs/>
+          <w:sz w:val="28"/>
+          <w:szCs w:val="28"/>
+        </w:rPr>
+        <w:t>敬畏神，得以成圣。（林后七</w:t>
+      </w:r>
+      <w:proofErr w:type="gramStart"/>
+      <w:r>
+        <w:rPr>
+          <w:rFonts w:ascii="楷体" w:eastAsia="楷体" w:hAnsi="楷体" w:cs="Times New Roman" w:hint="eastAsia"/>
+          <w:b/>
+          <w:bCs/>
+          <w:sz w:val="28"/>
+          <w:szCs w:val="28"/>
+        </w:rPr>
         <w:t>1</w:t>
       </w:r>
-      <w:r>
-        <w:rPr>
-          <w:rFonts w:ascii="等线 Light" w:eastAsia="等线 Light" w:hAnsi="等线 Light" w:cs="Times New Roman" w:hint="eastAsia"/>
-          <w:b/>
-          <w:bCs/>
-          <w:color w:val="0F4761" w:themeColor="accent1" w:themeShade="BF"/>
-          <w:sz w:val="32"/>
-          <w:szCs w:val="32"/>
-        </w:rPr>
-        <w:t>8</w:t>
-      </w:r>
-      <w:r>
-        <w:rPr>
-          <w:rFonts w:ascii="等线 Light" w:eastAsia="等线 Light" w:hAnsi="等线 Light" w:cs="Times New Roman" w:hint="eastAsia"/>
-          <w:b/>
-          <w:bCs/>
-          <w:color w:val="0F4761" w:themeColor="accent1" w:themeShade="BF"/>
-          <w:sz w:val="32"/>
-          <w:szCs w:val="32"/>
-        </w:rPr>
-        <w:t>日</w:t>
-      </w:r>
-      <w:bookmarkEnd w:id="124"/>
-    </w:p>
-    <w:p>
-      <w:pPr>
-        <w:adjustRightInd w:val="0"/>
-        <w:snapToGrid w:val="0"/>
-        <w:rPr>
-          <w:rFonts w:ascii="楷体" w:eastAsia="楷体" w:hAnsi="楷体" w:cs="Times New Roman"/>
-          <w:b/>
-          <w:bCs/>
-          <w:sz w:val="28"/>
-          <w:szCs w:val="28"/>
-        </w:rPr>
-      </w:pPr>
-    </w:p>
-    <w:p>
-      <w:pPr>
-        <w:adjustRightInd w:val="0"/>
-        <w:snapToGrid w:val="0"/>
-        <w:rPr>
-          <w:rFonts w:ascii="楷体" w:eastAsia="楷体" w:hAnsi="楷体" w:cs="Times New Roman"/>
-          <w:b/>
-          <w:bCs/>
-          <w:sz w:val="28"/>
-          <w:szCs w:val="28"/>
-        </w:rPr>
-      </w:pPr>
-      <w:r>
-        <w:rPr>
-          <w:rFonts w:ascii="楷体" w:eastAsia="楷体" w:hAnsi="楷体" w:cs="Times New Roman" w:hint="eastAsia"/>
-          <w:b/>
-          <w:bCs/>
-          <w:sz w:val="28"/>
-          <w:szCs w:val="28"/>
-        </w:rPr>
-        <w:t>我达到这水平么？</w:t>
-      </w:r>
-    </w:p>
-    <w:p>
-      <w:pPr>
-        <w:adjustRightInd w:val="0"/>
-        <w:snapToGrid w:val="0"/>
-        <w:rPr>
-          <w:rFonts w:ascii="楷体" w:eastAsia="楷体" w:hAnsi="楷体" w:cs="Times New Roman" w:hint="eastAsia"/>
-          <w:b/>
-          <w:bCs/>
-          <w:sz w:val="28"/>
-          <w:szCs w:val="28"/>
-        </w:rPr>
-      </w:pPr>
+      <w:proofErr w:type="gramEnd"/>
+      <w:r>
+        <w:rPr>
+          <w:rFonts w:ascii="楷体" w:eastAsia="楷体" w:hAnsi="楷体" w:cs="Times New Roman" w:hint="eastAsia"/>
+          <w:b/>
+          <w:bCs/>
+          <w:sz w:val="28"/>
+          <w:szCs w:val="28"/>
+        </w:rPr>
+        <w:t>）</w:t>
+      </w:r>
     </w:p>
     <w:p>
       <w:pPr>
@@ -35195,52 +35173,6 @@
         <w:snapToGrid w:val="0"/>
         <w:ind w:firstLineChars="200" w:firstLine="562"/>
         <w:rPr>
-          <w:rFonts w:ascii="楷体" w:eastAsia="楷体" w:hAnsi="楷体" w:cs="Times New Roman"/>
-          <w:b/>
-          <w:bCs/>
-          <w:sz w:val="28"/>
-          <w:szCs w:val="28"/>
-        </w:rPr>
-      </w:pPr>
-      <w:r>
-        <w:rPr>
-          <w:rFonts w:ascii="楷体" w:eastAsia="楷体" w:hAnsi="楷体" w:cs="Times New Roman" w:hint="eastAsia"/>
-          <w:b/>
-          <w:bCs/>
-          <w:sz w:val="28"/>
-          <w:szCs w:val="28"/>
-        </w:rPr>
-        <w:t>敬畏神，得以成圣。（林后七</w:t>
-      </w:r>
-      <w:proofErr w:type="gramStart"/>
-      <w:r>
-        <w:rPr>
-          <w:rFonts w:ascii="楷体" w:eastAsia="楷体" w:hAnsi="楷体" w:cs="Times New Roman" w:hint="eastAsia"/>
-          <w:b/>
-          <w:bCs/>
-          <w:sz w:val="28"/>
-          <w:szCs w:val="28"/>
-        </w:rPr>
-        <w:t>1</w:t>
-      </w:r>
-      <w:proofErr w:type="gramEnd"/>
-      <w:r>
-        <w:rPr>
-          <w:rFonts w:ascii="楷体" w:eastAsia="楷体" w:hAnsi="楷体" w:cs="Times New Roman" w:hint="eastAsia"/>
-          <w:b/>
-          <w:bCs/>
-          <w:sz w:val="28"/>
-          <w:szCs w:val="28"/>
-        </w:rPr>
-        <w:t>）</w:t>
-      </w:r>
-    </w:p>
-    <w:p>
-      <w:pPr>
-        <w:adjustRightInd w:val="0"/>
-        <w:snapToGrid w:val="0"/>
-        <w:ind w:firstLineChars="200" w:firstLine="562"/>
-        <w:rPr>
           <w:rFonts w:ascii="楷体" w:eastAsia="楷体" w:hAnsi="楷体" w:cs="Times New Roman" w:hint="eastAsia"/>
           <w:b/>
           <w:bCs/>
@@ -35268,7 +35200,7 @@
         </w:rPr>
         <w:t>[我们既有这等应许。]</w:t>
       </w:r>
-      <w:bookmarkEnd w:id="123"/>
+      <w:bookmarkEnd w:id="125"/>
       <w:r>
         <w:rPr>
           <w:rFonts w:ascii="楷体" w:eastAsia="楷体" w:hAnsi="楷体" w:hint="eastAsia"/>
@@ -35505,8 +35437,8 @@
           <w:szCs w:val="32"/>
         </w:rPr>
       </w:pPr>
-      <w:bookmarkStart w:id="125" w:name="OLE_LINK49"/>
       <w:bookmarkStart w:id="126" w:name="_Toc190093284"/>
+      <w:bookmarkStart w:id="127" w:name="OLE_LINK49"/>
       <w:r>
         <w:rPr>
           <w:rFonts w:ascii="等线 Light" w:eastAsia="等线 Light" w:hAnsi="等线 Light" w:cs="Times New Roman" w:hint="eastAsia"/>
@@ -35561,18 +35493,7 @@
           <w:sz w:val="32"/>
           <w:szCs w:val="32"/>
         </w:rPr>
-        <w:t>1</w:t>
-      </w:r>
-      <w:r>
-        <w:rPr>
-          <w:rFonts w:ascii="等线 Light" w:eastAsia="等线 Light" w:hAnsi="等线 Light" w:cs="Times New Roman" w:hint="eastAsia"/>
-          <w:b/>
-          <w:bCs/>
-          <w:color w:val="0F4761" w:themeColor="accent1" w:themeShade="BF"/>
-          <w:sz w:val="32"/>
-          <w:szCs w:val="32"/>
-        </w:rPr>
-        <w:t>9</w:t>
+        <w:t>19</w:t>
       </w:r>
       <w:r>
         <w:rPr>
@@ -35592,20 +35513,20 @@
         <w:adjustRightInd w:val="0"/>
         <w:snapToGrid w:val="0"/>
         <w:rPr>
-          <w:rFonts w:ascii="楷体" w:eastAsia="楷体" w:hAnsi="楷体" w:cs="Times New Roman"/>
-          <w:b/>
-          <w:bCs/>
-          <w:sz w:val="28"/>
-          <w:szCs w:val="28"/>
-        </w:rPr>
-      </w:pPr>
-    </w:p>
-    <w:p>
-      <w:pPr>
-        <w:adjustRightInd w:val="0"/>
-        <w:snapToGrid w:val="0"/>
-        <w:rPr>
-          <w:rFonts w:ascii="楷体" w:eastAsia="楷体" w:hAnsi="楷体" w:cs="Times New Roman"/>
+          <w:rFonts w:ascii="楷体" w:eastAsia="楷体" w:hAnsi="楷体" w:cs="Times New Roman" w:hint="eastAsia"/>
+          <w:b/>
+          <w:bCs/>
+          <w:sz w:val="28"/>
+          <w:szCs w:val="28"/>
+        </w:rPr>
+      </w:pPr>
+    </w:p>
+    <w:p>
+      <w:pPr>
+        <w:adjustRightInd w:val="0"/>
+        <w:snapToGrid w:val="0"/>
+        <w:rPr>
+          <w:rFonts w:ascii="楷体" w:eastAsia="楷体" w:hAnsi="楷体" w:cs="Times New Roman" w:hint="eastAsia"/>
           <w:b/>
           <w:bCs/>
           <w:sz w:val="28"/>
@@ -35714,7 +35635,7 @@
         </w:rPr>
         <w:t>在旧约时代，</w:t>
       </w:r>
-      <w:bookmarkEnd w:id="125"/>
+      <w:bookmarkEnd w:id="127"/>
       <w:r>
         <w:rPr>
           <w:rFonts w:ascii="楷体" w:eastAsia="楷体" w:hAnsi="楷体" w:hint="eastAsia"/>
@@ -35829,7 +35750,7 @@
           <w:szCs w:val="32"/>
         </w:rPr>
       </w:pPr>
-      <w:bookmarkStart w:id="127" w:name="_Toc190093285"/>
+      <w:bookmarkStart w:id="128" w:name="_Toc190093285"/>
       <w:r>
         <w:rPr>
           <w:rFonts w:ascii="等线 Light" w:eastAsia="等线 Light" w:hAnsi="等线 Light" w:cs="Times New Roman" w:hint="eastAsia"/>
@@ -35897,27 +35818,27 @@
         </w:rPr>
         <w:t>日</w:t>
       </w:r>
-      <w:bookmarkEnd w:id="127"/>
-    </w:p>
-    <w:p>
-      <w:pPr>
-        <w:adjustRightInd w:val="0"/>
-        <w:snapToGrid w:val="0"/>
-        <w:rPr>
-          <w:rFonts w:ascii="楷体" w:eastAsia="楷体" w:hAnsi="楷体" w:cs="Times New Roman"/>
-          <w:b/>
-          <w:bCs/>
-          <w:sz w:val="28"/>
-          <w:szCs w:val="28"/>
-        </w:rPr>
-      </w:pPr>
-    </w:p>
-    <w:p>
-      <w:pPr>
-        <w:adjustRightInd w:val="0"/>
-        <w:snapToGrid w:val="0"/>
-        <w:rPr>
-          <w:rFonts w:ascii="楷体" w:eastAsia="楷体" w:hAnsi="楷体" w:cs="Times New Roman"/>
+      <w:bookmarkEnd w:id="128"/>
+    </w:p>
+    <w:p>
+      <w:pPr>
+        <w:adjustRightInd w:val="0"/>
+        <w:snapToGrid w:val="0"/>
+        <w:rPr>
+          <w:rFonts w:ascii="楷体" w:eastAsia="楷体" w:hAnsi="楷体" w:cs="Times New Roman" w:hint="eastAsia"/>
+          <w:b/>
+          <w:bCs/>
+          <w:sz w:val="28"/>
+          <w:szCs w:val="28"/>
+        </w:rPr>
+      </w:pPr>
+    </w:p>
+    <w:p>
+      <w:pPr>
+        <w:adjustRightInd w:val="0"/>
+        <w:snapToGrid w:val="0"/>
+        <w:rPr>
+          <w:rFonts w:ascii="楷体" w:eastAsia="楷体" w:hAnsi="楷体" w:cs="Times New Roman" w:hint="eastAsia"/>
           <w:b/>
           <w:bCs/>
           <w:sz w:val="28"/>
@@ -36190,7 +36111,7 @@
           <w:szCs w:val="32"/>
         </w:rPr>
       </w:pPr>
-      <w:bookmarkStart w:id="128" w:name="_Toc190093286"/>
+      <w:bookmarkStart w:id="129" w:name="_Toc190093286"/>
       <w:r>
         <w:rPr>
           <w:rFonts w:ascii="等线 Light" w:eastAsia="等线 Light" w:hAnsi="等线 Light" w:cs="Times New Roman" w:hint="eastAsia"/>
@@ -36245,18 +36166,7 @@
           <w:sz w:val="32"/>
           <w:szCs w:val="32"/>
         </w:rPr>
-        <w:t>2</w:t>
-      </w:r>
-      <w:r>
-        <w:rPr>
-          <w:rFonts w:ascii="等线 Light" w:eastAsia="等线 Light" w:hAnsi="等线 Light" w:cs="Times New Roman" w:hint="eastAsia"/>
-          <w:b/>
-          <w:bCs/>
-          <w:color w:val="0F4761" w:themeColor="accent1" w:themeShade="BF"/>
-          <w:sz w:val="32"/>
-          <w:szCs w:val="32"/>
-        </w:rPr>
-        <w:t>1</w:t>
+        <w:t>21</w:t>
       </w:r>
       <w:r>
         <w:rPr>
@@ -36269,27 +36179,27 @@
         </w:rPr>
         <w:t>日</w:t>
       </w:r>
-      <w:bookmarkEnd w:id="128"/>
-    </w:p>
-    <w:p>
-      <w:pPr>
-        <w:adjustRightInd w:val="0"/>
-        <w:snapToGrid w:val="0"/>
-        <w:rPr>
-          <w:rFonts w:ascii="楷体" w:eastAsia="楷体" w:hAnsi="楷体" w:cs="Times New Roman"/>
-          <w:b/>
-          <w:bCs/>
-          <w:sz w:val="28"/>
-          <w:szCs w:val="28"/>
-        </w:rPr>
-      </w:pPr>
-    </w:p>
-    <w:p>
-      <w:pPr>
-        <w:adjustRightInd w:val="0"/>
-        <w:snapToGrid w:val="0"/>
-        <w:rPr>
-          <w:rFonts w:ascii="楷体" w:eastAsia="楷体" w:hAnsi="楷体" w:cs="Times New Roman"/>
+      <w:bookmarkEnd w:id="129"/>
+    </w:p>
+    <w:p>
+      <w:pPr>
+        <w:adjustRightInd w:val="0"/>
+        <w:snapToGrid w:val="0"/>
+        <w:rPr>
+          <w:rFonts w:ascii="楷体" w:eastAsia="楷体" w:hAnsi="楷体" w:cs="Times New Roman" w:hint="eastAsia"/>
+          <w:b/>
+          <w:bCs/>
+          <w:sz w:val="28"/>
+          <w:szCs w:val="28"/>
+        </w:rPr>
+      </w:pPr>
+    </w:p>
+    <w:p>
+      <w:pPr>
+        <w:adjustRightInd w:val="0"/>
+        <w:snapToGrid w:val="0"/>
+        <w:rPr>
+          <w:rFonts w:ascii="楷体" w:eastAsia="楷体" w:hAnsi="楷体" w:cs="Times New Roman" w:hint="eastAsia"/>
           <w:b/>
           <w:bCs/>
           <w:sz w:val="28"/>
@@ -36688,7 +36598,7 @@
           <w:szCs w:val="32"/>
         </w:rPr>
       </w:pPr>
-      <w:bookmarkStart w:id="129" w:name="_Toc190093287"/>
+      <w:bookmarkStart w:id="130" w:name="_Toc190093287"/>
       <w:r>
         <w:rPr>
           <w:rFonts w:ascii="等线 Light" w:eastAsia="等线 Light" w:hAnsi="等线 Light" w:cs="Times New Roman" w:hint="eastAsia"/>
@@ -36756,27 +36666,27 @@
         </w:rPr>
         <w:t>日</w:t>
       </w:r>
-      <w:bookmarkEnd w:id="129"/>
-    </w:p>
-    <w:p>
-      <w:pPr>
-        <w:adjustRightInd w:val="0"/>
-        <w:snapToGrid w:val="0"/>
-        <w:rPr>
-          <w:rFonts w:ascii="楷体" w:eastAsia="楷体" w:hAnsi="楷体" w:cs="Times New Roman"/>
-          <w:b/>
-          <w:bCs/>
-          <w:sz w:val="28"/>
-          <w:szCs w:val="28"/>
-        </w:rPr>
-      </w:pPr>
-    </w:p>
-    <w:p>
-      <w:pPr>
-        <w:adjustRightInd w:val="0"/>
-        <w:snapToGrid w:val="0"/>
-        <w:rPr>
-          <w:rFonts w:ascii="楷体" w:eastAsia="楷体" w:hAnsi="楷体" w:cs="Times New Roman"/>
+      <w:bookmarkEnd w:id="130"/>
+    </w:p>
+    <w:p>
+      <w:pPr>
+        <w:adjustRightInd w:val="0"/>
+        <w:snapToGrid w:val="0"/>
+        <w:rPr>
+          <w:rFonts w:ascii="楷体" w:eastAsia="楷体" w:hAnsi="楷体" w:cs="Times New Roman" w:hint="eastAsia"/>
+          <w:b/>
+          <w:bCs/>
+          <w:sz w:val="28"/>
+          <w:szCs w:val="28"/>
+        </w:rPr>
+      </w:pPr>
+    </w:p>
+    <w:p>
+      <w:pPr>
+        <w:adjustRightInd w:val="0"/>
+        <w:snapToGrid w:val="0"/>
+        <w:rPr>
+          <w:rFonts w:ascii="楷体" w:eastAsia="楷体" w:hAnsi="楷体" w:cs="Times New Roman" w:hint="eastAsia"/>
           <w:b/>
           <w:bCs/>
           <w:sz w:val="28"/>
@@ -37175,7 +37085,7 @@
           <w:szCs w:val="32"/>
         </w:rPr>
       </w:pPr>
-      <w:bookmarkStart w:id="130" w:name="_Toc190093288"/>
+      <w:bookmarkStart w:id="131" w:name="_Toc190093288"/>
       <w:r>
         <w:rPr>
           <w:rFonts w:ascii="等线 Light" w:eastAsia="等线 Light" w:hAnsi="等线 Light" w:cs="Times New Roman" w:hint="eastAsia"/>
@@ -37230,18 +37140,7 @@
           <w:sz w:val="32"/>
           <w:szCs w:val="32"/>
         </w:rPr>
-        <w:t>2</w:t>
-      </w:r>
-      <w:r>
-        <w:rPr>
-          <w:rFonts w:ascii="等线 Light" w:eastAsia="等线 Light" w:hAnsi="等线 Light" w:cs="Times New Roman" w:hint="eastAsia"/>
-          <w:b/>
-          <w:bCs/>
-          <w:color w:val="0F4761" w:themeColor="accent1" w:themeShade="BF"/>
-          <w:sz w:val="32"/>
-          <w:szCs w:val="32"/>
-        </w:rPr>
-        <w:t>2</w:t>
+        <w:t>22</w:t>
       </w:r>
       <w:r>
         <w:rPr>
@@ -37254,27 +37153,27 @@
         </w:rPr>
         <w:t>日</w:t>
       </w:r>
-      <w:bookmarkEnd w:id="130"/>
-    </w:p>
-    <w:p>
-      <w:pPr>
-        <w:adjustRightInd w:val="0"/>
-        <w:snapToGrid w:val="0"/>
-        <w:rPr>
-          <w:rFonts w:ascii="楷体" w:eastAsia="楷体" w:hAnsi="楷体" w:cs="Times New Roman"/>
-          <w:b/>
-          <w:bCs/>
-          <w:sz w:val="28"/>
-          <w:szCs w:val="28"/>
-        </w:rPr>
-      </w:pPr>
-    </w:p>
-    <w:p>
-      <w:pPr>
-        <w:adjustRightInd w:val="0"/>
-        <w:snapToGrid w:val="0"/>
-        <w:rPr>
-          <w:rFonts w:ascii="楷体" w:eastAsia="楷体" w:hAnsi="楷体" w:cs="Times New Roman"/>
+      <w:bookmarkEnd w:id="131"/>
+    </w:p>
+    <w:p>
+      <w:pPr>
+        <w:adjustRightInd w:val="0"/>
+        <w:snapToGrid w:val="0"/>
+        <w:rPr>
+          <w:rFonts w:ascii="楷体" w:eastAsia="楷体" w:hAnsi="楷体" w:cs="Times New Roman" w:hint="eastAsia"/>
+          <w:b/>
+          <w:bCs/>
+          <w:sz w:val="28"/>
+          <w:szCs w:val="28"/>
+        </w:rPr>
+      </w:pPr>
+    </w:p>
+    <w:p>
+      <w:pPr>
+        <w:adjustRightInd w:val="0"/>
+        <w:snapToGrid w:val="0"/>
+        <w:rPr>
+          <w:rFonts w:ascii="楷体" w:eastAsia="楷体" w:hAnsi="楷体" w:cs="Times New Roman" w:hint="eastAsia"/>
           <w:b/>
           <w:bCs/>
           <w:sz w:val="28"/>
@@ -37535,7 +37434,7 @@
           <w:szCs w:val="32"/>
         </w:rPr>
       </w:pPr>
-      <w:bookmarkStart w:id="131" w:name="_Toc190093289"/>
+      <w:bookmarkStart w:id="132" w:name="_Toc190093289"/>
       <w:r>
         <w:rPr>
           <w:rFonts w:ascii="等线 Light" w:eastAsia="等线 Light" w:hAnsi="等线 Light" w:cs="Times New Roman" w:hint="eastAsia"/>
@@ -37590,18 +37489,7 @@
           <w:sz w:val="32"/>
           <w:szCs w:val="32"/>
         </w:rPr>
-        <w:t>2</w:t>
-      </w:r>
-      <w:r>
-        <w:rPr>
-          <w:rFonts w:ascii="等线 Light" w:eastAsia="等线 Light" w:hAnsi="等线 Light" w:cs="Times New Roman" w:hint="eastAsia"/>
-          <w:b/>
-          <w:bCs/>
-          <w:color w:val="0F4761" w:themeColor="accent1" w:themeShade="BF"/>
-          <w:sz w:val="32"/>
-          <w:szCs w:val="32"/>
-        </w:rPr>
-        <w:t>3</w:t>
+        <w:t>23</w:t>
       </w:r>
       <w:r>
         <w:rPr>
@@ -37614,27 +37502,27 @@
         </w:rPr>
         <w:t>日</w:t>
       </w:r>
-      <w:bookmarkEnd w:id="131"/>
-    </w:p>
-    <w:p>
-      <w:pPr>
-        <w:adjustRightInd w:val="0"/>
-        <w:snapToGrid w:val="0"/>
-        <w:rPr>
-          <w:rFonts w:ascii="楷体" w:eastAsia="楷体" w:hAnsi="楷体" w:cs="Times New Roman"/>
-          <w:b/>
-          <w:bCs/>
-          <w:sz w:val="28"/>
-          <w:szCs w:val="28"/>
-        </w:rPr>
-      </w:pPr>
-    </w:p>
-    <w:p>
-      <w:pPr>
-        <w:adjustRightInd w:val="0"/>
-        <w:snapToGrid w:val="0"/>
-        <w:rPr>
-          <w:rFonts w:ascii="楷体" w:eastAsia="楷体" w:hAnsi="楷体" w:cs="Times New Roman"/>
+      <w:bookmarkEnd w:id="132"/>
+    </w:p>
+    <w:p>
+      <w:pPr>
+        <w:adjustRightInd w:val="0"/>
+        <w:snapToGrid w:val="0"/>
+        <w:rPr>
+          <w:rFonts w:ascii="楷体" w:eastAsia="楷体" w:hAnsi="楷体" w:cs="Times New Roman" w:hint="eastAsia"/>
+          <w:b/>
+          <w:bCs/>
+          <w:sz w:val="28"/>
+          <w:szCs w:val="28"/>
+        </w:rPr>
+      </w:pPr>
+    </w:p>
+    <w:p>
+      <w:pPr>
+        <w:adjustRightInd w:val="0"/>
+        <w:snapToGrid w:val="0"/>
+        <w:rPr>
+          <w:rFonts w:ascii="楷体" w:eastAsia="楷体" w:hAnsi="楷体" w:cs="Times New Roman" w:hint="eastAsia"/>
           <w:b/>
           <w:bCs/>
           <w:sz w:val="28"/>
@@ -37925,8 +37813,8 @@
           <w:szCs w:val="32"/>
         </w:rPr>
       </w:pPr>
-      <w:bookmarkStart w:id="132" w:name="OLE_LINK50"/>
       <w:bookmarkStart w:id="133" w:name="_Toc190093290"/>
+      <w:bookmarkStart w:id="134" w:name="OLE_LINK50"/>
       <w:r>
         <w:rPr>
           <w:rFonts w:ascii="等线 Light" w:eastAsia="等线 Light" w:hAnsi="等线 Light" w:cs="Times New Roman" w:hint="eastAsia"/>
@@ -37981,18 +37869,7 @@
           <w:sz w:val="32"/>
           <w:szCs w:val="32"/>
         </w:rPr>
-        <w:t>2</w:t>
-      </w:r>
-      <w:r>
-        <w:rPr>
-          <w:rFonts w:ascii="等线 Light" w:eastAsia="等线 Light" w:hAnsi="等线 Light" w:cs="Times New Roman" w:hint="eastAsia"/>
-          <w:b/>
-          <w:bCs/>
-          <w:color w:val="0F4761" w:themeColor="accent1" w:themeShade="BF"/>
-          <w:sz w:val="32"/>
-          <w:szCs w:val="32"/>
-        </w:rPr>
-        <w:t>4</w:t>
+        <w:t>24</w:t>
       </w:r>
       <w:r>
         <w:rPr>
@@ -38012,20 +37889,20 @@
         <w:adjustRightInd w:val="0"/>
         <w:snapToGrid w:val="0"/>
         <w:rPr>
-          <w:rFonts w:ascii="楷体" w:eastAsia="楷体" w:hAnsi="楷体" w:cs="Times New Roman"/>
-          <w:b/>
-          <w:bCs/>
-          <w:sz w:val="28"/>
-          <w:szCs w:val="28"/>
-        </w:rPr>
-      </w:pPr>
-    </w:p>
-    <w:p>
-      <w:pPr>
-        <w:adjustRightInd w:val="0"/>
-        <w:snapToGrid w:val="0"/>
-        <w:rPr>
-          <w:rFonts w:ascii="楷体" w:eastAsia="楷体" w:hAnsi="楷体" w:cs="Times New Roman"/>
+          <w:rFonts w:ascii="楷体" w:eastAsia="楷体" w:hAnsi="楷体" w:cs="Times New Roman" w:hint="eastAsia"/>
+          <w:b/>
+          <w:bCs/>
+          <w:sz w:val="28"/>
+          <w:szCs w:val="28"/>
+        </w:rPr>
+      </w:pPr>
+    </w:p>
+    <w:p>
+      <w:pPr>
+        <w:adjustRightInd w:val="0"/>
+        <w:snapToGrid w:val="0"/>
+        <w:rPr>
+          <w:rFonts w:ascii="楷体" w:eastAsia="楷体" w:hAnsi="楷体" w:cs="Times New Roman" w:hint="eastAsia"/>
           <w:b/>
           <w:bCs/>
           <w:sz w:val="28"/>
@@ -38134,7 +38011,7 @@
         </w:rPr>
         <w:t>你若成为别人心中重要的人，</w:t>
       </w:r>
-      <w:bookmarkEnd w:id="132"/>
+      <w:bookmarkEnd w:id="134"/>
       <w:r>
         <w:rPr>
           <w:rFonts w:ascii="楷体" w:eastAsia="楷体" w:hAnsi="楷体" w:hint="eastAsia"/>
@@ -38267,8 +38144,8 @@
           <w:szCs w:val="32"/>
         </w:rPr>
       </w:pPr>
-      <w:bookmarkStart w:id="134" w:name="OLE_LINK51"/>
       <w:bookmarkStart w:id="135" w:name="_Toc190093291"/>
+      <w:bookmarkStart w:id="136" w:name="OLE_LINK51"/>
       <w:r>
         <w:rPr>
           <w:rFonts w:ascii="等线 Light" w:eastAsia="等线 Light" w:hAnsi="等线 Light" w:cs="Times New Roman" w:hint="eastAsia"/>
@@ -38323,18 +38200,7 @@
           <w:sz w:val="32"/>
           <w:szCs w:val="32"/>
         </w:rPr>
-        <w:t>2</w:t>
-      </w:r>
-      <w:r>
-        <w:rPr>
-          <w:rFonts w:ascii="等线 Light" w:eastAsia="等线 Light" w:hAnsi="等线 Light" w:cs="Times New Roman" w:hint="eastAsia"/>
-          <w:b/>
-          <w:bCs/>
-          <w:color w:val="0F4761" w:themeColor="accent1" w:themeShade="BF"/>
-          <w:sz w:val="32"/>
-          <w:szCs w:val="32"/>
-        </w:rPr>
-        <w:t>5</w:t>
+        <w:t>25</w:t>
       </w:r>
       <w:r>
         <w:rPr>
@@ -38354,20 +38220,20 @@
         <w:adjustRightInd w:val="0"/>
         <w:snapToGrid w:val="0"/>
         <w:rPr>
-          <w:rFonts w:ascii="楷体" w:eastAsia="楷体" w:hAnsi="楷体" w:cs="Times New Roman"/>
-          <w:b/>
-          <w:bCs/>
-          <w:sz w:val="28"/>
-          <w:szCs w:val="28"/>
-        </w:rPr>
-      </w:pPr>
-    </w:p>
-    <w:p>
-      <w:pPr>
-        <w:adjustRightInd w:val="0"/>
-        <w:snapToGrid w:val="0"/>
-        <w:rPr>
-          <w:rFonts w:ascii="楷体" w:eastAsia="楷体" w:hAnsi="楷体" w:cs="Times New Roman"/>
+          <w:rFonts w:ascii="楷体" w:eastAsia="楷体" w:hAnsi="楷体" w:cs="Times New Roman" w:hint="eastAsia"/>
+          <w:b/>
+          <w:bCs/>
+          <w:sz w:val="28"/>
+          <w:szCs w:val="28"/>
+        </w:rPr>
+      </w:pPr>
+    </w:p>
+    <w:p>
+      <w:pPr>
+        <w:adjustRightInd w:val="0"/>
+        <w:snapToGrid w:val="0"/>
+        <w:rPr>
+          <w:rFonts w:ascii="楷体" w:eastAsia="楷体" w:hAnsi="楷体" w:cs="Times New Roman" w:hint="eastAsia"/>
           <w:b/>
           <w:bCs/>
           <w:sz w:val="28"/>
@@ -38476,7 +38342,7 @@
         </w:rPr>
         <w:t>人的良善与纯洁，</w:t>
       </w:r>
-      <w:bookmarkEnd w:id="134"/>
+      <w:bookmarkEnd w:id="136"/>
       <w:r>
         <w:rPr>
           <w:rFonts w:ascii="楷体" w:eastAsia="楷体" w:hAnsi="楷体" w:hint="eastAsia"/>
@@ -38577,7 +38443,7 @@
           <w:szCs w:val="32"/>
         </w:rPr>
       </w:pPr>
-      <w:bookmarkStart w:id="136" w:name="_Toc190093292"/>
+      <w:bookmarkStart w:id="137" w:name="_Toc190093292"/>
       <w:r>
         <w:rPr>
           <w:rFonts w:ascii="等线 Light" w:eastAsia="等线 Light" w:hAnsi="等线 Light" w:cs="Times New Roman" w:hint="eastAsia"/>
@@ -38632,18 +38498,7 @@
           <w:sz w:val="32"/>
           <w:szCs w:val="32"/>
         </w:rPr>
-        <w:t>2</w:t>
-      </w:r>
-      <w:r>
-        <w:rPr>
-          <w:rFonts w:ascii="等线 Light" w:eastAsia="等线 Light" w:hAnsi="等线 Light" w:cs="Times New Roman" w:hint="eastAsia"/>
-          <w:b/>
-          <w:bCs/>
-          <w:color w:val="0F4761" w:themeColor="accent1" w:themeShade="BF"/>
-          <w:sz w:val="32"/>
-          <w:szCs w:val="32"/>
-        </w:rPr>
-        <w:t>6</w:t>
+        <w:t>26</w:t>
       </w:r>
       <w:r>
         <w:rPr>
@@ -38656,27 +38511,27 @@
         </w:rPr>
         <w:t>日</w:t>
       </w:r>
-      <w:bookmarkEnd w:id="136"/>
-    </w:p>
-    <w:p>
-      <w:pPr>
-        <w:adjustRightInd w:val="0"/>
-        <w:snapToGrid w:val="0"/>
-        <w:rPr>
-          <w:rFonts w:ascii="楷体" w:eastAsia="楷体" w:hAnsi="楷体" w:cs="Times New Roman"/>
-          <w:b/>
-          <w:bCs/>
-          <w:sz w:val="28"/>
-          <w:szCs w:val="28"/>
-        </w:rPr>
-      </w:pPr>
-    </w:p>
-    <w:p>
-      <w:pPr>
-        <w:adjustRightInd w:val="0"/>
-        <w:snapToGrid w:val="0"/>
-        <w:rPr>
-          <w:rFonts w:ascii="楷体" w:eastAsia="楷体" w:hAnsi="楷体" w:cs="Times New Roman"/>
+      <w:bookmarkEnd w:id="137"/>
+    </w:p>
+    <w:p>
+      <w:pPr>
+        <w:adjustRightInd w:val="0"/>
+        <w:snapToGrid w:val="0"/>
+        <w:rPr>
+          <w:rFonts w:ascii="楷体" w:eastAsia="楷体" w:hAnsi="楷体" w:cs="Times New Roman" w:hint="eastAsia"/>
+          <w:b/>
+          <w:bCs/>
+          <w:sz w:val="28"/>
+          <w:szCs w:val="28"/>
+        </w:rPr>
+      </w:pPr>
+    </w:p>
+    <w:p>
+      <w:pPr>
+        <w:adjustRightInd w:val="0"/>
+        <w:snapToGrid w:val="0"/>
+        <w:rPr>
+          <w:rFonts w:ascii="楷体" w:eastAsia="楷体" w:hAnsi="楷体" w:cs="Times New Roman" w:hint="eastAsia"/>
           <w:b/>
           <w:bCs/>
           <w:sz w:val="28"/>
@@ -38967,8 +38822,8 @@
           <w:szCs w:val="32"/>
         </w:rPr>
       </w:pPr>
-      <w:bookmarkStart w:id="137" w:name="OLE_LINK52"/>
       <w:bookmarkStart w:id="138" w:name="_Toc190093293"/>
+      <w:bookmarkStart w:id="139" w:name="OLE_LINK52"/>
       <w:r>
         <w:rPr>
           <w:rFonts w:ascii="等线 Light" w:eastAsia="等线 Light" w:hAnsi="等线 Light" w:cs="Times New Roman" w:hint="eastAsia"/>
@@ -39023,18 +38878,7 @@
           <w:sz w:val="32"/>
           <w:szCs w:val="32"/>
         </w:rPr>
-        <w:t>2</w:t>
-      </w:r>
-      <w:r>
-        <w:rPr>
-          <w:rFonts w:ascii="等线 Light" w:eastAsia="等线 Light" w:hAnsi="等线 Light" w:cs="Times New Roman" w:hint="eastAsia"/>
-          <w:b/>
-          <w:bCs/>
-          <w:color w:val="0F4761" w:themeColor="accent1" w:themeShade="BF"/>
-          <w:sz w:val="32"/>
-          <w:szCs w:val="32"/>
-        </w:rPr>
-        <w:t>7</w:t>
+        <w:t>27</w:t>
       </w:r>
       <w:r>
         <w:rPr>
@@ -39054,20 +38898,20 @@
         <w:adjustRightInd w:val="0"/>
         <w:snapToGrid w:val="0"/>
         <w:rPr>
-          <w:rFonts w:ascii="楷体" w:eastAsia="楷体" w:hAnsi="楷体" w:cs="Times New Roman"/>
-          <w:b/>
-          <w:bCs/>
-          <w:sz w:val="28"/>
-          <w:szCs w:val="28"/>
-        </w:rPr>
-      </w:pPr>
-    </w:p>
-    <w:p>
-      <w:pPr>
-        <w:adjustRightInd w:val="0"/>
-        <w:snapToGrid w:val="0"/>
-        <w:rPr>
-          <w:rFonts w:ascii="楷体" w:eastAsia="楷体" w:hAnsi="楷体" w:cs="Times New Roman"/>
+          <w:rFonts w:ascii="楷体" w:eastAsia="楷体" w:hAnsi="楷体" w:cs="Times New Roman" w:hint="eastAsia"/>
+          <w:b/>
+          <w:bCs/>
+          <w:sz w:val="28"/>
+          <w:szCs w:val="28"/>
+        </w:rPr>
+      </w:pPr>
+    </w:p>
+    <w:p>
+      <w:pPr>
+        <w:adjustRightInd w:val="0"/>
+        <w:snapToGrid w:val="0"/>
+        <w:rPr>
+          <w:rFonts w:ascii="楷体" w:eastAsia="楷体" w:hAnsi="楷体" w:cs="Times New Roman" w:hint="eastAsia"/>
           <w:b/>
           <w:bCs/>
           <w:sz w:val="28"/>
@@ -39194,7 +39038,7 @@
         </w:rPr>
         <w:t>居高，</w:t>
       </w:r>
-      <w:bookmarkEnd w:id="137"/>
+      <w:bookmarkEnd w:id="139"/>
       <w:r>
         <w:rPr>
           <w:rFonts w:ascii="楷体" w:eastAsia="楷体" w:hAnsi="楷体" w:hint="eastAsia"/>
@@ -39363,7 +39207,7 @@
           <w:szCs w:val="32"/>
         </w:rPr>
       </w:pPr>
-      <w:bookmarkStart w:id="139" w:name="_Toc190093294"/>
+      <w:bookmarkStart w:id="140" w:name="_Toc190093294"/>
       <w:r>
         <w:rPr>
           <w:rFonts w:ascii="等线 Light" w:eastAsia="等线 Light" w:hAnsi="等线 Light" w:cs="Times New Roman" w:hint="eastAsia"/>
@@ -39418,18 +39262,7 @@
           <w:sz w:val="32"/>
           <w:szCs w:val="32"/>
         </w:rPr>
-        <w:t>2</w:t>
-      </w:r>
-      <w:r>
-        <w:rPr>
-          <w:rFonts w:ascii="等线 Light" w:eastAsia="等线 Light" w:hAnsi="等线 Light" w:cs="Times New Roman" w:hint="eastAsia"/>
-          <w:b/>
-          <w:bCs/>
-          <w:color w:val="0F4761" w:themeColor="accent1" w:themeShade="BF"/>
-          <w:sz w:val="32"/>
-          <w:szCs w:val="32"/>
-        </w:rPr>
-        <w:t>8</w:t>
+        <w:t>28</w:t>
       </w:r>
       <w:r>
         <w:rPr>
@@ -39442,27 +39275,27 @@
         </w:rPr>
         <w:t>日</w:t>
       </w:r>
-      <w:bookmarkEnd w:id="139"/>
-    </w:p>
-    <w:p>
-      <w:pPr>
-        <w:adjustRightInd w:val="0"/>
-        <w:snapToGrid w:val="0"/>
-        <w:rPr>
-          <w:rFonts w:ascii="楷体" w:eastAsia="楷体" w:hAnsi="楷体" w:cs="Times New Roman"/>
-          <w:b/>
-          <w:bCs/>
-          <w:sz w:val="28"/>
-          <w:szCs w:val="28"/>
-        </w:rPr>
-      </w:pPr>
-    </w:p>
-    <w:p>
-      <w:pPr>
-        <w:adjustRightInd w:val="0"/>
-        <w:snapToGrid w:val="0"/>
-        <w:rPr>
-          <w:rFonts w:ascii="楷体" w:eastAsia="楷体" w:hAnsi="楷体" w:cs="Times New Roman"/>
+      <w:bookmarkEnd w:id="140"/>
+    </w:p>
+    <w:p>
+      <w:pPr>
+        <w:adjustRightInd w:val="0"/>
+        <w:snapToGrid w:val="0"/>
+        <w:rPr>
+          <w:rFonts w:ascii="楷体" w:eastAsia="楷体" w:hAnsi="楷体" w:cs="Times New Roman" w:hint="eastAsia"/>
+          <w:b/>
+          <w:bCs/>
+          <w:sz w:val="28"/>
+          <w:szCs w:val="28"/>
+        </w:rPr>
+      </w:pPr>
+    </w:p>
+    <w:p>
+      <w:pPr>
+        <w:adjustRightInd w:val="0"/>
+        <w:snapToGrid w:val="0"/>
+        <w:rPr>
+          <w:rFonts w:ascii="楷体" w:eastAsia="楷体" w:hAnsi="楷体" w:cs="Times New Roman" w:hint="eastAsia"/>
           <w:b/>
           <w:bCs/>
           <w:sz w:val="28"/>
@@ -39699,8 +39532,8 @@
           <w:szCs w:val="32"/>
         </w:rPr>
       </w:pPr>
-      <w:bookmarkStart w:id="140" w:name="OLE_LINK53"/>
       <w:bookmarkStart w:id="141" w:name="_Toc190093295"/>
+      <w:bookmarkStart w:id="142" w:name="OLE_LINK53"/>
       <w:r>
         <w:rPr>
           <w:rFonts w:ascii="等线 Light" w:eastAsia="等线 Light" w:hAnsi="等线 Light" w:cs="Times New Roman" w:hint="eastAsia"/>
@@ -39755,18 +39588,7 @@
           <w:sz w:val="32"/>
           <w:szCs w:val="32"/>
         </w:rPr>
-        <w:t>2</w:t>
-      </w:r>
-      <w:r>
-        <w:rPr>
-          <w:rFonts w:ascii="等线 Light" w:eastAsia="等线 Light" w:hAnsi="等线 Light" w:cs="Times New Roman" w:hint="eastAsia"/>
-          <w:b/>
-          <w:bCs/>
-          <w:color w:val="0F4761" w:themeColor="accent1" w:themeShade="BF"/>
-          <w:sz w:val="32"/>
-          <w:szCs w:val="32"/>
-        </w:rPr>
-        <w:t>9</w:t>
+        <w:t>29</w:t>
       </w:r>
       <w:r>
         <w:rPr>
@@ -39786,20 +39608,20 @@
         <w:adjustRightInd w:val="0"/>
         <w:snapToGrid w:val="0"/>
         <w:rPr>
-          <w:rFonts w:ascii="楷体" w:eastAsia="楷体" w:hAnsi="楷体" w:cs="Times New Roman"/>
-          <w:b/>
-          <w:bCs/>
-          <w:sz w:val="28"/>
-          <w:szCs w:val="28"/>
-        </w:rPr>
-      </w:pPr>
-    </w:p>
-    <w:p>
-      <w:pPr>
-        <w:adjustRightInd w:val="0"/>
-        <w:snapToGrid w:val="0"/>
-        <w:rPr>
-          <w:rFonts w:ascii="楷体" w:eastAsia="楷体" w:hAnsi="楷体" w:cs="Times New Roman"/>
+          <w:rFonts w:ascii="楷体" w:eastAsia="楷体" w:hAnsi="楷体" w:cs="Times New Roman" w:hint="eastAsia"/>
+          <w:b/>
+          <w:bCs/>
+          <w:sz w:val="28"/>
+          <w:szCs w:val="28"/>
+        </w:rPr>
+      </w:pPr>
+    </w:p>
+    <w:p>
+      <w:pPr>
+        <w:adjustRightInd w:val="0"/>
+        <w:snapToGrid w:val="0"/>
+        <w:rPr>
+          <w:rFonts w:ascii="楷体" w:eastAsia="楷体" w:hAnsi="楷体" w:cs="Times New Roman" w:hint="eastAsia"/>
           <w:b/>
           <w:bCs/>
           <w:sz w:val="28"/>
@@ -39920,7 +39742,7 @@
         </w:rPr>
         <w:t>主的工人最需要做的，</w:t>
       </w:r>
-      <w:bookmarkEnd w:id="140"/>
+      <w:bookmarkEnd w:id="142"/>
       <w:r>
         <w:rPr>
           <w:rFonts w:ascii="楷体" w:eastAsia="楷体" w:hAnsi="楷体" w:hint="eastAsia"/>
@@ -40121,8 +39943,8 @@
           <w:szCs w:val="32"/>
         </w:rPr>
       </w:pPr>
-      <w:bookmarkStart w:id="142" w:name="OLE_LINK54"/>
       <w:bookmarkStart w:id="143" w:name="_Toc190093296"/>
+      <w:bookmarkStart w:id="144" w:name="OLE_LINK54"/>
       <w:r>
         <w:rPr>
           <w:rFonts w:ascii="等线 Light" w:eastAsia="等线 Light" w:hAnsi="等线 Light" w:cs="Times New Roman" w:hint="eastAsia"/>
@@ -40197,20 +40019,20 @@
         <w:adjustRightInd w:val="0"/>
         <w:snapToGrid w:val="0"/>
         <w:rPr>
-          <w:rFonts w:ascii="楷体" w:eastAsia="楷体" w:hAnsi="楷体" w:cs="Times New Roman"/>
-          <w:b/>
-          <w:bCs/>
-          <w:sz w:val="28"/>
-          <w:szCs w:val="28"/>
-        </w:rPr>
-      </w:pPr>
-    </w:p>
-    <w:p>
-      <w:pPr>
-        <w:adjustRightInd w:val="0"/>
-        <w:snapToGrid w:val="0"/>
-        <w:rPr>
-          <w:rFonts w:ascii="楷体" w:eastAsia="楷体" w:hAnsi="楷体" w:cs="Times New Roman"/>
+          <w:rFonts w:ascii="楷体" w:eastAsia="楷体" w:hAnsi="楷体" w:cs="Times New Roman" w:hint="eastAsia"/>
+          <w:b/>
+          <w:bCs/>
+          <w:sz w:val="28"/>
+          <w:szCs w:val="28"/>
+        </w:rPr>
+      </w:pPr>
+    </w:p>
+    <w:p>
+      <w:pPr>
+        <w:adjustRightInd w:val="0"/>
+        <w:snapToGrid w:val="0"/>
+        <w:rPr>
+          <w:rFonts w:ascii="楷体" w:eastAsia="楷体" w:hAnsi="楷体" w:cs="Times New Roman" w:hint="eastAsia"/>
           <w:b/>
           <w:bCs/>
           <w:sz w:val="28"/>
@@ -40319,7 +40141,7 @@
         </w:rPr>
         <w:t>他见无人拯救、</w:t>
       </w:r>
-      <w:bookmarkEnd w:id="142"/>
+      <w:bookmarkEnd w:id="144"/>
       <w:r>
         <w:rPr>
           <w:rFonts w:ascii="楷体" w:eastAsia="楷体" w:hAnsi="楷体" w:hint="eastAsia"/>
@@ -40556,7 +40378,7 @@
           <w:szCs w:val="32"/>
         </w:rPr>
       </w:pPr>
-      <w:bookmarkStart w:id="144" w:name="_Toc190093297"/>
+      <w:bookmarkStart w:id="145" w:name="_Toc190093297"/>
       <w:r>
         <w:rPr>
           <w:rFonts w:ascii="等线 Light" w:eastAsia="等线 Light" w:hAnsi="等线 Light" w:cs="Times New Roman" w:hint="eastAsia"/>
@@ -40611,18 +40433,7 @@
           <w:sz w:val="32"/>
           <w:szCs w:val="32"/>
         </w:rPr>
-        <w:t>3</w:t>
-      </w:r>
-      <w:r>
-        <w:rPr>
-          <w:rFonts w:ascii="等线 Light" w:eastAsia="等线 Light" w:hAnsi="等线 Light" w:cs="Times New Roman" w:hint="eastAsia"/>
-          <w:b/>
-          <w:bCs/>
-          <w:color w:val="0F4761" w:themeColor="accent1" w:themeShade="BF"/>
-          <w:sz w:val="32"/>
-          <w:szCs w:val="32"/>
-        </w:rPr>
-        <w:t>1</w:t>
+        <w:t>31</w:t>
       </w:r>
       <w:r>
         <w:rPr>
@@ -40635,27 +40446,27 @@
         </w:rPr>
         <w:t>日</w:t>
       </w:r>
-      <w:bookmarkEnd w:id="144"/>
-    </w:p>
-    <w:p>
-      <w:pPr>
-        <w:adjustRightInd w:val="0"/>
-        <w:snapToGrid w:val="0"/>
-        <w:rPr>
-          <w:rFonts w:ascii="楷体" w:eastAsia="楷体" w:hAnsi="楷体" w:cs="Times New Roman"/>
-          <w:b/>
-          <w:bCs/>
-          <w:sz w:val="28"/>
-          <w:szCs w:val="28"/>
-        </w:rPr>
-      </w:pPr>
-    </w:p>
-    <w:p>
-      <w:pPr>
-        <w:adjustRightInd w:val="0"/>
-        <w:snapToGrid w:val="0"/>
-        <w:rPr>
-          <w:rFonts w:ascii="楷体" w:eastAsia="楷体" w:hAnsi="楷体" w:cs="Times New Roman"/>
+      <w:bookmarkEnd w:id="145"/>
+    </w:p>
+    <w:p>
+      <w:pPr>
+        <w:adjustRightInd w:val="0"/>
+        <w:snapToGrid w:val="0"/>
+        <w:rPr>
+          <w:rFonts w:ascii="楷体" w:eastAsia="楷体" w:hAnsi="楷体" w:cs="Times New Roman" w:hint="eastAsia"/>
+          <w:b/>
+          <w:bCs/>
+          <w:sz w:val="28"/>
+          <w:szCs w:val="28"/>
+        </w:rPr>
+      </w:pPr>
+    </w:p>
+    <w:p>
+      <w:pPr>
+        <w:adjustRightInd w:val="0"/>
+        <w:snapToGrid w:val="0"/>
+        <w:rPr>
+          <w:rFonts w:ascii="楷体" w:eastAsia="楷体" w:hAnsi="楷体" w:cs="Times New Roman" w:hint="eastAsia"/>
           <w:b/>
           <w:bCs/>
           <w:sz w:val="28"/>
@@ -41621,6 +41432,7 @@
   <w:style w:type="character" w:default="1" w:styleId="a0">
     <w:name w:val="Default Paragraph Font"/>
     <w:uiPriority w:val="1"/>
+    <w:semiHidden/>
     <w:unhideWhenUsed/>
   </w:style>
   <w:style w:type="table" w:default="1" w:styleId="a1">

</xml_diff>